<commit_message>
correction dur rapport de cadrage
</commit_message>
<xml_diff>
--- a/Cadrage du Projet.docx
+++ b/Cadrage du Projet.docx
@@ -1,239 +1,837 @@
 
 <file path=word/document.xml><?xml version="1.0" encoding="utf-8"?>
-<w:document xmlns:wpc="http://schemas.microsoft.com/office/word/2010/wordprocessingCanvas" xmlns:cx="http://schemas.microsoft.com/office/drawing/2014/chartex" xmlns:cx1="http://schemas.microsoft.com/office/drawing/2015/9/8/chartex" xmlns:cx2="http://schemas.microsoft.com/office/drawing/2015/10/21/chartex" xmlns:cx3="http://schemas.microsoft.com/office/drawing/2016/5/9/chartex" xmlns:cx4="http://schemas.microsoft.com/office/drawing/2016/5/10/chartex" xmlns:cx5="http://schemas.microsoft.com/office/drawing/2016/5/11/chartex" xmlns:cx6="http://schemas.microsoft.com/office/drawing/2016/5/12/chartex" xmlns:cx7="http://schemas.microsoft.com/office/drawing/2016/5/13/chartex" xmlns:cx8="http://schemas.microsoft.com/office/drawing/2016/5/14/chartex" xmlns:mc="http://schemas.openxmlformats.org/markup-compatibility/2006" xmlns:aink="http://schemas.microsoft.com/office/drawing/2016/ink" xmlns:am3d="http://schemas.microsoft.com/office/drawing/2017/model3d" xmlns:o="urn:schemas-microsoft-com:office:office" xmlns:oel="http://schemas.microsoft.com/office/2019/extlst" xmlns:r="http://schemas.openxmlformats.org/officeDocument/2006/relationships" xmlns:m="http://schemas.openxmlformats.org/officeDocument/2006/math" xmlns:v="urn:schemas-microsoft-com:vml" xmlns:wp14="http://schemas.microsoft.com/office/word/2010/wordprocessingDrawing" xmlns:wp="http://schemas.openxmlformats.org/drawingml/2006/wordprocessingDrawing" xmlns:w10="urn:schemas-microsoft-com:office:word" xmlns:w="http://schemas.openxmlformats.org/wordprocessingml/2006/main" xmlns:w14="http://schemas.microsoft.com/office/word/2010/wordml" xmlns:w15="http://schemas.microsoft.com/office/word/2012/wordml" xmlns:w16cex="http://schemas.microsoft.com/office/word/2018/wordml/cex" xmlns:w16cid="http://schemas.microsoft.com/office/word/2016/wordml/cid" xmlns:w16="http://schemas.microsoft.com/office/word/2018/wordml" xmlns:w16sdtdh="http://schemas.microsoft.com/office/word/2020/wordml/sdtdatahash" xmlns:w16se="http://schemas.microsoft.com/office/word/2015/wordml/symex" xmlns:wpg="http://schemas.microsoft.com/office/word/2010/wordprocessingGroup" xmlns:wpi="http://schemas.microsoft.com/office/word/2010/wordprocessingInk" xmlns:wne="http://schemas.microsoft.com/office/word/2006/wordml" xmlns:wps="http://schemas.microsoft.com/office/word/2010/wordprocessingShape" mc:Ignorable="w14 w15 w16se w16cid w16 w16cex w16sdtdh wp14">
+<w:document xmlns:wpc="http://schemas.microsoft.com/office/word/2010/wordprocessingCanvas" xmlns:cx="http://schemas.microsoft.com/office/drawing/2014/chartex" xmlns:cx1="http://schemas.microsoft.com/office/drawing/2015/9/8/chartex" xmlns:mc="http://schemas.openxmlformats.org/markup-compatibility/2006" xmlns:o="urn:schemas-microsoft-com:office:office" xmlns:r="http://schemas.openxmlformats.org/officeDocument/2006/relationships" xmlns:m="http://schemas.openxmlformats.org/officeDocument/2006/math" xmlns:v="urn:schemas-microsoft-com:vml" xmlns:wp14="http://schemas.microsoft.com/office/word/2010/wordprocessingDrawing" xmlns:wp="http://schemas.openxmlformats.org/drawingml/2006/wordprocessingDrawing" xmlns:w10="urn:schemas-microsoft-com:office:word" xmlns:w="http://schemas.openxmlformats.org/wordprocessingml/2006/main" xmlns:w14="http://schemas.microsoft.com/office/word/2010/wordml" xmlns:w15="http://schemas.microsoft.com/office/word/2012/wordml" xmlns:w16se="http://schemas.microsoft.com/office/word/2015/wordml/symex" xmlns:wpg="http://schemas.microsoft.com/office/word/2010/wordprocessingGroup" xmlns:wpi="http://schemas.microsoft.com/office/word/2010/wordprocessingInk" xmlns:wne="http://schemas.microsoft.com/office/word/2006/wordml" xmlns:wps="http://schemas.microsoft.com/office/word/2010/wordprocessingShape" mc:Ignorable="w14 w15 w16se wp14">
   <w:body>
     <w:p>
       <w:pPr>
-        <w:rPr>
-          <w:b/>
-          <w:bCs/>
-        </w:rPr>
-      </w:pPr>
-      <w:r>
-        <w:rPr>
-          <w:b/>
-          <w:bCs/>
-        </w:rPr>
-        <w:t>Quel est le problème abordé ?</w:t>
-      </w:r>
-    </w:p>
-    <w:p>
-      <w:r>
-        <w:t xml:space="preserve">Comment </w:t>
+        <w:pStyle w:val="Heading2"/>
+      </w:pPr>
+      <w:r>
+        <w:rPr>
+          <w:rStyle w:val="Strong"/>
+          <w:b w:val="0"/>
+          <w:bCs w:val="0"/>
+        </w:rPr>
+        <w:t>1. Problématique abordée</w:t>
+      </w:r>
+    </w:p>
+    <w:p>
+      <w:pPr>
+        <w:pStyle w:val="NormalWeb"/>
+      </w:pPr>
+      <w:r>
+        <w:t xml:space="preserve">L’objectif du projet est de comprendre comment </w:t>
+      </w:r>
+      <w:r>
+        <w:rPr>
+          <w:rStyle w:val="Strong"/>
+          <w:rFonts w:eastAsiaTheme="majorEastAsia"/>
+        </w:rPr>
+        <w:t>évolue l’économie mondiale</w:t>
+      </w:r>
+      <w:r>
+        <w:t xml:space="preserve"> et d’identifier les </w:t>
+      </w:r>
+      <w:r>
+        <w:rPr>
+          <w:rStyle w:val="Strong"/>
+          <w:rFonts w:eastAsiaTheme="majorEastAsia"/>
+        </w:rPr>
+        <w:t>facteurs qui influencent cette évolution</w:t>
+      </w:r>
+      <w:r>
+        <w:t>.</w:t>
+      </w:r>
+      <w:r>
+        <w:br/>
+        <w:t>Plus précisément, nous cherchons à répondre aux questions suivantes :</w:t>
+      </w:r>
+    </w:p>
+    <w:p>
+      <w:pPr>
+        <w:pStyle w:val="NormalWeb"/>
+        <w:numPr>
+          <w:ilvl w:val="0"/>
+          <w:numId w:val="4"/>
+        </w:numPr>
+      </w:pPr>
+      <w:r>
+        <w:t>Comment évoluent les principaux indicateurs macroéconomiques à travers le temps (PIB, GNI, population, inflation, import/export) ?</w:t>
+      </w:r>
+    </w:p>
+    <w:p>
+      <w:pPr>
+        <w:pStyle w:val="NormalWeb"/>
+        <w:numPr>
+          <w:ilvl w:val="0"/>
+          <w:numId w:val="4"/>
+        </w:numPr>
+      </w:pPr>
+      <w:r>
+        <w:t>Quels facteurs contribuent le plus à la croissance économique selon les pays ?</w:t>
+      </w:r>
+    </w:p>
+    <w:p>
+      <w:pPr>
+        <w:pStyle w:val="NormalWeb"/>
+        <w:numPr>
+          <w:ilvl w:val="0"/>
+          <w:numId w:val="4"/>
+        </w:numPr>
+      </w:pPr>
+      <w:r>
+        <w:t>La structure sectorielle (agriculture, industrie, construction, commerce, transport, autres activités) influence-t-elle l’évolution du PIB ?</w:t>
+      </w:r>
+    </w:p>
+    <w:p>
+      <w:pPr>
+        <w:pStyle w:val="NormalWeb"/>
+        <w:numPr>
+          <w:ilvl w:val="0"/>
+          <w:numId w:val="4"/>
+        </w:numPr>
+      </w:pPr>
+      <w:r>
+        <w:t>Quelle relation existe-t-il entre les flux commerciaux (import/export) et la croissance économique ?</w:t>
+      </w:r>
+    </w:p>
+    <w:p>
+      <w:pPr>
+        <w:pStyle w:val="NormalWeb"/>
+        <w:numPr>
+          <w:ilvl w:val="0"/>
+          <w:numId w:val="4"/>
+        </w:numPr>
+      </w:pPr>
+      <w:r>
+        <w:t>Comment ces indicateurs ont-ils réagi lors de crises majeures (crise bancaire 2007/2008, pandémie Covid-19) ?</w:t>
+      </w:r>
+    </w:p>
+    <w:p>
+      <w:pPr>
+        <w:pStyle w:val="NormalWeb"/>
+        <w:numPr>
+          <w:ilvl w:val="0"/>
+          <w:numId w:val="4"/>
+        </w:numPr>
+      </w:pPr>
+      <w:r>
+        <w:t>Peut-on visualiser un lien entre bien-être/satisfaction économique et performances macroéconomiques ?</w:t>
+      </w:r>
+    </w:p>
+    <w:p>
+      <w:pPr>
+        <w:pStyle w:val="NormalWeb"/>
+        <w:numPr>
+          <w:ilvl w:val="0"/>
+          <w:numId w:val="4"/>
+        </w:numPr>
+      </w:pPr>
+      <w:r>
+        <w:t xml:space="preserve">En bonus : est-il possible de proposer une </w:t>
+      </w:r>
+      <w:r>
+        <w:rPr>
+          <w:rStyle w:val="Strong"/>
+          <w:rFonts w:eastAsiaTheme="majorEastAsia"/>
+        </w:rPr>
+        <w:t>projection simple</w:t>
+      </w:r>
+      <w:r>
+        <w:t xml:space="preserve"> ou une </w:t>
+      </w:r>
+      <w:r>
+        <w:rPr>
+          <w:rStyle w:val="Strong"/>
+          <w:rFonts w:eastAsiaTheme="majorEastAsia"/>
+        </w:rPr>
+        <w:t>tendance future</w:t>
+      </w:r>
+      <w:r>
+        <w:t xml:space="preserve"> des indicateurs ?</w:t>
+      </w:r>
+    </w:p>
+    <w:p>
+      <w:pPr>
+        <w:pStyle w:val="NormalWeb"/>
+        <w:ind w:left="720"/>
+      </w:pPr>
+    </w:p>
+    <w:p>
+      <w:pPr>
+        <w:pStyle w:val="Heading2"/>
+      </w:pPr>
+      <w:r>
+        <w:rPr>
+          <w:rStyle w:val="Strong"/>
+          <w:b w:val="0"/>
+          <w:bCs w:val="0"/>
+        </w:rPr>
+        <w:t>2. Public cible et tâches réalisées via la visualisation</w:t>
+      </w:r>
+    </w:p>
+    <w:p>
+      <w:pPr>
+        <w:pStyle w:val="NormalWeb"/>
+      </w:pPr>
+      <w:r>
+        <w:t>La visualisation s’adresse :</w:t>
+      </w:r>
+    </w:p>
+    <w:p>
+      <w:pPr>
+        <w:pStyle w:val="NormalWeb"/>
+        <w:numPr>
+          <w:ilvl w:val="0"/>
+          <w:numId w:val="5"/>
+        </w:numPr>
+      </w:pPr>
+      <w:r>
+        <w:t>Aux étudiants et chercheurs en économie</w:t>
+      </w:r>
+    </w:p>
+    <w:p>
+      <w:pPr>
+        <w:pStyle w:val="NormalWeb"/>
+        <w:numPr>
+          <w:ilvl w:val="0"/>
+          <w:numId w:val="5"/>
+        </w:numPr>
+      </w:pPr>
+      <w:r>
+        <w:t>Aux journalistes économiques et analystes</w:t>
+      </w:r>
+    </w:p>
+    <w:p>
+      <w:pPr>
+        <w:pStyle w:val="NormalWeb"/>
+        <w:numPr>
+          <w:ilvl w:val="0"/>
+          <w:numId w:val="5"/>
+        </w:numPr>
+      </w:pPr>
+      <w:r>
+        <w:t>Aux décideurs ou institutions publiques</w:t>
+      </w:r>
+    </w:p>
+    <w:p>
+      <w:pPr>
+        <w:pStyle w:val="NormalWeb"/>
+        <w:numPr>
+          <w:ilvl w:val="0"/>
+          <w:numId w:val="5"/>
+        </w:numPr>
+      </w:pPr>
+      <w:r>
+        <w:t>À toute personne intéressée par l’évolution économique mondiale</w:t>
+      </w:r>
+    </w:p>
+    <w:p>
+      <w:pPr>
+        <w:pStyle w:val="NormalWeb"/>
+      </w:pPr>
+      <w:r>
+        <w:t>Les tâches rendues possibles par le projet :</w:t>
+      </w:r>
+    </w:p>
+    <w:p>
+      <w:pPr>
+        <w:pStyle w:val="NormalWeb"/>
+        <w:numPr>
+          <w:ilvl w:val="0"/>
+          <w:numId w:val="6"/>
+        </w:numPr>
+      </w:pPr>
+      <w:r>
+        <w:t>Explorer l’évolution temporelle du PIB par pays</w:t>
+      </w:r>
+    </w:p>
+    <w:p>
+      <w:pPr>
+        <w:pStyle w:val="NormalWeb"/>
+        <w:numPr>
+          <w:ilvl w:val="0"/>
+          <w:numId w:val="6"/>
+        </w:numPr>
+      </w:pPr>
+      <w:r>
+        <w:t>Comparer les secteurs contribuant au PIB</w:t>
+      </w:r>
+    </w:p>
+    <w:p>
+      <w:pPr>
+        <w:pStyle w:val="NormalWeb"/>
+        <w:numPr>
+          <w:ilvl w:val="0"/>
+          <w:numId w:val="6"/>
+        </w:numPr>
+      </w:pPr>
+      <w:r>
+        <w:t>Analyser les variations d’import/export et leur incidence sur la croissance</w:t>
+      </w:r>
+    </w:p>
+    <w:p>
+      <w:pPr>
+        <w:pStyle w:val="NormalWeb"/>
+        <w:numPr>
+          <w:ilvl w:val="0"/>
+          <w:numId w:val="6"/>
+        </w:numPr>
+      </w:pPr>
+      <w:r>
+        <w:t>Visualiser les répercussions des crises économiques</w:t>
+      </w:r>
+    </w:p>
+    <w:p>
+      <w:pPr>
+        <w:pStyle w:val="NormalWeb"/>
+        <w:numPr>
+          <w:ilvl w:val="0"/>
+          <w:numId w:val="6"/>
+        </w:numPr>
+      </w:pPr>
+      <w:r>
+        <w:t>Comparer plusieurs pays via des graphiques interactifs</w:t>
+      </w:r>
+    </w:p>
+    <w:p>
+      <w:pPr>
+        <w:pStyle w:val="NormalWeb"/>
+        <w:numPr>
+          <w:ilvl w:val="0"/>
+          <w:numId w:val="6"/>
+        </w:numPr>
+      </w:pPr>
+      <w:r>
+        <w:t>Naviguer dans les données via une interface permettant le filtrage (pays, année, variable)</w:t>
+      </w:r>
+    </w:p>
+    <w:p/>
+    <w:p>
+      <w:pPr>
+        <w:pStyle w:val="Heading2"/>
+      </w:pPr>
+      <w:r>
+        <w:rPr>
+          <w:rStyle w:val="Strong"/>
+          <w:b w:val="0"/>
+          <w:bCs w:val="0"/>
+        </w:rPr>
+        <w:t>3. Questions d’analyse principales</w:t>
+      </w:r>
+    </w:p>
+    <w:p>
+      <w:pPr>
+        <w:pStyle w:val="NormalWeb"/>
+        <w:numPr>
+          <w:ilvl w:val="0"/>
+          <w:numId w:val="7"/>
+        </w:numPr>
+      </w:pPr>
+      <w:r>
+        <w:rPr>
+          <w:rStyle w:val="Strong"/>
+          <w:rFonts w:eastAsiaTheme="majorEastAsia"/>
+        </w:rPr>
+        <w:t>Population &amp; croissance</w:t>
+      </w:r>
+    </w:p>
+    <w:p>
+      <w:pPr>
+        <w:pStyle w:val="NormalWeb"/>
+        <w:numPr>
+          <w:ilvl w:val="1"/>
+          <w:numId w:val="7"/>
+        </w:numPr>
+      </w:pPr>
+      <w:r>
+        <w:t>Quel est le rôle de la démographie dans l’évolution du PIB ?</w:t>
+      </w:r>
+    </w:p>
+    <w:p>
+      <w:pPr>
+        <w:pStyle w:val="NormalWeb"/>
+        <w:numPr>
+          <w:ilvl w:val="0"/>
+          <w:numId w:val="7"/>
+        </w:numPr>
+      </w:pPr>
+      <w:r>
+        <w:rPr>
+          <w:rStyle w:val="Strong"/>
+          <w:rFonts w:eastAsiaTheme="majorEastAsia"/>
+        </w:rPr>
+        <w:t>Structure sectorielle du PIB</w:t>
+      </w:r>
+    </w:p>
+    <w:p>
+      <w:pPr>
+        <w:pStyle w:val="NormalWeb"/>
+        <w:numPr>
+          <w:ilvl w:val="1"/>
+          <w:numId w:val="7"/>
+        </w:numPr>
+      </w:pPr>
+      <w:r>
+        <w:lastRenderedPageBreak/>
+        <w:t>Comment le PIB est-il réparti entre agriculture, industri</w:t>
+      </w:r>
+      <w:r>
+        <w:t>e, commerce, transport, etc. ?</w:t>
+      </w:r>
+    </w:p>
+    <w:p>
+      <w:pPr>
+        <w:pStyle w:val="NormalWeb"/>
+        <w:numPr>
+          <w:ilvl w:val="1"/>
+          <w:numId w:val="7"/>
+        </w:numPr>
+      </w:pPr>
+      <w:r>
+        <w:t>Quels secteurs sont moteurs dans les différents pays ?</w:t>
+      </w:r>
+    </w:p>
+    <w:p>
+      <w:pPr>
+        <w:pStyle w:val="NormalWeb"/>
+        <w:numPr>
+          <w:ilvl w:val="0"/>
+          <w:numId w:val="7"/>
+        </w:numPr>
+      </w:pPr>
+      <w:r>
+        <w:rPr>
+          <w:rStyle w:val="Strong"/>
+          <w:rFonts w:eastAsiaTheme="majorEastAsia"/>
+        </w:rPr>
+        <w:t>Commerce international</w:t>
+      </w:r>
+    </w:p>
+    <w:p>
+      <w:pPr>
+        <w:pStyle w:val="NormalWeb"/>
+        <w:numPr>
+          <w:ilvl w:val="1"/>
+          <w:numId w:val="7"/>
+        </w:numPr>
+      </w:pPr>
+      <w:r>
+        <w:t>Importations / exportations : existe-t-il une corrélation avec la croissance ?</w:t>
+      </w:r>
+    </w:p>
+    <w:p>
+      <w:pPr>
+        <w:pStyle w:val="NormalWeb"/>
+        <w:numPr>
+          <w:ilvl w:val="0"/>
+          <w:numId w:val="7"/>
+        </w:numPr>
+      </w:pPr>
+      <w:r>
+        <w:rPr>
+          <w:rStyle w:val="Strong"/>
+          <w:rFonts w:eastAsiaTheme="majorEastAsia"/>
+        </w:rPr>
+        <w:t>Évolution temporelle</w:t>
+      </w:r>
+    </w:p>
+    <w:p>
+      <w:pPr>
+        <w:pStyle w:val="NormalWeb"/>
+        <w:numPr>
+          <w:ilvl w:val="1"/>
+          <w:numId w:val="7"/>
+        </w:numPr>
+      </w:pPr>
+      <w:r>
+        <w:t>Comment évoluent PIB, GNI, inflation, import/export au fil des années ?</w:t>
+      </w:r>
+    </w:p>
+    <w:p>
+      <w:pPr>
+        <w:pStyle w:val="NormalWeb"/>
+        <w:numPr>
+          <w:ilvl w:val="0"/>
+          <w:numId w:val="7"/>
+        </w:numPr>
+      </w:pPr>
+      <w:r>
+        <w:rPr>
+          <w:rStyle w:val="Strong"/>
+          <w:rFonts w:eastAsiaTheme="majorEastAsia"/>
+        </w:rPr>
+        <w:t>Impact des crises</w:t>
+      </w:r>
+    </w:p>
+    <w:p>
+      <w:pPr>
+        <w:pStyle w:val="NormalWeb"/>
+        <w:numPr>
+          <w:ilvl w:val="1"/>
+          <w:numId w:val="7"/>
+        </w:numPr>
+      </w:pPr>
+      <w:r>
+        <w:t>Comment les indicateurs ont-il</w:t>
+      </w:r>
+      <w:r>
+        <w:t>s été affectés en 2007-2008 ?</w:t>
+      </w:r>
+    </w:p>
+    <w:p>
+      <w:pPr>
+        <w:pStyle w:val="NormalWeb"/>
+        <w:numPr>
+          <w:ilvl w:val="1"/>
+          <w:numId w:val="7"/>
+        </w:numPr>
+      </w:pPr>
+      <w:r>
+        <w:t>Et pendant le Covid-19 ?</w:t>
+      </w:r>
+    </w:p>
+    <w:p>
+      <w:pPr>
+        <w:pStyle w:val="NormalWeb"/>
+        <w:numPr>
+          <w:ilvl w:val="0"/>
+          <w:numId w:val="7"/>
+        </w:numPr>
+      </w:pPr>
+      <w:r>
+        <w:rPr>
+          <w:rStyle w:val="Strong"/>
+          <w:rFonts w:eastAsiaTheme="majorEastAsia"/>
+        </w:rPr>
+        <w:t>Bien-être économique</w:t>
+      </w:r>
+    </w:p>
+    <w:p>
+      <w:pPr>
+        <w:pStyle w:val="NormalWeb"/>
+        <w:numPr>
+          <w:ilvl w:val="1"/>
+          <w:numId w:val="7"/>
+        </w:numPr>
+      </w:pPr>
+      <w:r>
+        <w:t xml:space="preserve">Y </w:t>
       </w:r>
       <w:proofErr w:type="spellStart"/>
       <w:r>
-        <w:t>evolue</w:t>
+        <w:t>a-t-il</w:t>
       </w:r>
       <w:proofErr w:type="spellEnd"/>
       <w:r>
-        <w:t xml:space="preserve"> l’économie mondiale, les </w:t>
+        <w:t xml:space="preserve"> un lien entre indicateurs économiques et satisfaction des populations ?</w:t>
+      </w:r>
+    </w:p>
+    <w:p>
+      <w:pPr>
+        <w:pStyle w:val="NormalWeb"/>
+        <w:numPr>
+          <w:ilvl w:val="0"/>
+          <w:numId w:val="7"/>
+        </w:numPr>
+      </w:pPr>
+      <w:r>
+        <w:rPr>
+          <w:rStyle w:val="Strong"/>
+          <w:rFonts w:eastAsiaTheme="majorEastAsia"/>
+        </w:rPr>
+        <w:t>Prévisions (bonus)</w:t>
+      </w:r>
+    </w:p>
+    <w:p>
+      <w:pPr>
+        <w:pStyle w:val="NormalWeb"/>
+        <w:numPr>
+          <w:ilvl w:val="1"/>
+          <w:numId w:val="7"/>
+        </w:numPr>
+      </w:pPr>
+      <w:r>
+        <w:t>Projection simple des tendances futures (linéaire ou lissage)</w:t>
+      </w:r>
+    </w:p>
+    <w:p/>
+    <w:p>
+      <w:pPr>
+        <w:pStyle w:val="Heading2"/>
+      </w:pPr>
+      <w:r>
+        <w:rPr>
+          <w:rStyle w:val="Strong"/>
+          <w:b w:val="0"/>
+          <w:bCs w:val="0"/>
+        </w:rPr>
+        <w:t>4. Sources de données sélectionnées</w:t>
+      </w:r>
+    </w:p>
+    <w:p>
+      <w:pPr>
+        <w:pStyle w:val="Heading3"/>
+        <w:ind w:firstLine="360"/>
+      </w:pPr>
+      <w:r>
+        <w:rPr>
+          <w:rStyle w:val="Strong"/>
+          <w:b w:val="0"/>
+          <w:bCs w:val="0"/>
+        </w:rPr>
+        <w:t>Sources principales</w:t>
+      </w:r>
+    </w:p>
+    <w:p>
+      <w:pPr>
+        <w:pStyle w:val="NormalWeb"/>
+        <w:numPr>
+          <w:ilvl w:val="0"/>
+          <w:numId w:val="8"/>
+        </w:numPr>
+      </w:pPr>
+      <w:r>
+        <w:rPr>
+          <w:rStyle w:val="Strong"/>
+          <w:rFonts w:eastAsiaTheme="majorEastAsia"/>
+        </w:rPr>
+        <w:t xml:space="preserve">Global </w:t>
       </w:r>
       <w:proofErr w:type="spellStart"/>
       <w:r>
-        <w:t>impactes</w:t>
+        <w:rPr>
+          <w:rStyle w:val="Strong"/>
+          <w:rFonts w:eastAsiaTheme="majorEastAsia"/>
+        </w:rPr>
+        <w:t>Economy</w:t>
       </w:r>
       <w:proofErr w:type="spellEnd"/>
       <w:r>
-        <w:t xml:space="preserve"> qui influencent l’</w:t>
+        <w:rPr>
+          <w:rStyle w:val="Strong"/>
+          <w:rFonts w:eastAsiaTheme="majorEastAsia"/>
+        </w:rPr>
+        <w:t xml:space="preserve"> </w:t>
       </w:r>
       <w:proofErr w:type="spellStart"/>
       <w:r>
-        <w:t>ecolution</w:t>
+        <w:rPr>
+          <w:rStyle w:val="Strong"/>
+          <w:rFonts w:eastAsiaTheme="majorEastAsia"/>
+        </w:rPr>
+        <w:t>Indicators</w:t>
       </w:r>
       <w:proofErr w:type="spellEnd"/>
       <w:r>
-        <w:t xml:space="preserve"> de l’économie mondiale</w:t>
-      </w:r>
-    </w:p>
-    <w:p>
-      <w:pPr>
-        <w:rPr>
-          <w:b/>
-          <w:bCs/>
-        </w:rPr>
-      </w:pPr>
-      <w:r>
-        <w:rPr>
-          <w:b/>
-          <w:bCs/>
-        </w:rPr>
-        <w:t>À qui s’adresse la visualisation, quelles tâches seront effectuées au travers de votre projet ?</w:t>
-      </w:r>
-    </w:p>
-    <w:p>
-      <w:r>
-        <w:t>A tout le monde qui s’int</w:t>
-      </w:r>
-      <w:r>
-        <w:t>é</w:t>
-      </w:r>
-      <w:r>
-        <w:t xml:space="preserve">resse au </w:t>
-      </w:r>
-      <w:r>
-        <w:t>développement</w:t>
-      </w:r>
-      <w:r>
-        <w:t xml:space="preserve"> de l’économie</w:t>
-      </w:r>
-    </w:p>
-    <w:p>
-      <w:r>
-        <w:t>Population des pays</w:t>
-      </w:r>
-    </w:p>
-    <w:p>
-      <w:r>
-        <w:t>Comparaison de l’import et de l’export entre les pays, est-ce qu’il y a un lien à la croissance ?</w:t>
-      </w:r>
-    </w:p>
-    <w:p>
-      <w:r>
-        <w:t>L’évolution du PIB</w:t>
-      </w:r>
-      <w:r>
-        <w:t xml:space="preserve"> et de l’inflation</w:t>
-      </w:r>
-      <w:r>
-        <w:t xml:space="preserve"> au cours du temps</w:t>
-      </w:r>
-      <w:r>
-        <w:t xml:space="preserve"> par pays</w:t>
-      </w:r>
-    </w:p>
-    <w:p>
-      <w:r>
-        <w:t xml:space="preserve">Comment </w:t>
-      </w:r>
-    </w:p>
-    <w:p>
-      <w:r>
-        <w:t>Qu’est-ce qui contribue à l’évolution du PIB, comment le PIB est reparti entre les différentes secteurs</w:t>
-      </w:r>
-    </w:p>
-    <w:p>
-      <w:r>
-        <w:t xml:space="preserve">Comment étaient les indicateurs pendant la crise </w:t>
+        <w:t xml:space="preserve"> (</w:t>
       </w:r>
       <w:proofErr w:type="spellStart"/>
       <w:r>
-        <w:t>banquaire</w:t>
+        <w:t>Kaggle</w:t>
       </w:r>
       <w:proofErr w:type="spellEnd"/>
       <w:r>
-        <w:t xml:space="preserve"> en 2007 </w:t>
-      </w:r>
-      <w:r>
-        <w:t xml:space="preserve">/ 2008 </w:t>
-      </w:r>
-      <w:r>
-        <w:t>et pendant Covid ?</w:t>
-      </w:r>
-    </w:p>
-    <w:p>
-      <w:r>
-        <w:t>Comment est la satisfaction liée à l’</w:t>
-      </w:r>
-      <w:proofErr w:type="spellStart"/>
-      <w:r>
-        <w:t>economie</w:t>
-      </w:r>
-      <w:proofErr w:type="spellEnd"/>
-      <w:r>
-        <w:t> ?</w:t>
-      </w:r>
-    </w:p>
-    <w:p>
-      <w:r>
-        <w:t xml:space="preserve">Bonus : </w:t>
-      </w:r>
-      <w:proofErr w:type="spellStart"/>
-      <w:r>
-        <w:t>prediction</w:t>
-      </w:r>
-      <w:proofErr w:type="spellEnd"/>
-      <w:r>
-        <w:t xml:space="preserve"> comment chiffres </w:t>
-      </w:r>
-      <w:proofErr w:type="spellStart"/>
-      <w:r>
-        <w:t>macroeconomiques</w:t>
-      </w:r>
-      <w:proofErr w:type="spellEnd"/>
-      <w:r>
-        <w:t xml:space="preserve"> se développement dans l’avenir</w:t>
-      </w:r>
-    </w:p>
-    <w:p>
-      <w:r>
-        <w:rPr>
-          <w:b/>
-          <w:bCs/>
-        </w:rPr>
-        <w:t>S</w:t>
-      </w:r>
-      <w:r>
-        <w:rPr>
-          <w:b/>
-          <w:bCs/>
-        </w:rPr>
-        <w:t>ources de données choisies</w:t>
-      </w:r>
-    </w:p>
-    <w:p>
+        <w:t>) – source principale</w:t>
+      </w:r>
+      <w:r>
+        <w:t xml:space="preserve">, accessible via : </w:t>
+      </w:r>
       <w:hyperlink r:id="rId5" w:tgtFrame="_blank" w:tooltip="https://www.kaggle.com/datasets/prasad22/global-economy-indicators" w:history="1">
         <w:r>
           <w:rPr>
-            <w:rStyle w:val="Lienhypertexte"/>
+            <w:rStyle w:val="Hyperlink"/>
           </w:rPr>
           <w:t>https://www.kaggle.com/datasets/prasad22/global-economy-indicators</w:t>
         </w:r>
       </w:hyperlink>
-      <w:r>
-        <w:t xml:space="preserve"> (principale)</w:t>
-      </w:r>
-    </w:p>
-    <w:p>
+    </w:p>
+    <w:p>
+      <w:pPr>
+        <w:pStyle w:val="ListParagraph"/>
+        <w:numPr>
+          <w:ilvl w:val="0"/>
+          <w:numId w:val="8"/>
+        </w:numPr>
+        <w:rPr>
+          <w:lang w:val="en-US"/>
+        </w:rPr>
+      </w:pPr>
+      <w:r>
+        <w:rPr>
+          <w:rStyle w:val="Strong"/>
+          <w:lang w:val="en-US"/>
+        </w:rPr>
+        <w:t>World Bank – WDI</w:t>
+      </w:r>
+      <w:r>
+        <w:rPr>
+          <w:rStyle w:val="Strong"/>
+          <w:rFonts w:eastAsiaTheme="majorEastAsia"/>
+          <w:lang w:val="en-US"/>
+        </w:rPr>
+        <w:t xml:space="preserve">, </w:t>
+      </w:r>
+      <w:r>
+        <w:rPr>
+          <w:lang w:val="en-US"/>
+        </w:rPr>
+        <w:t>, accessible via :</w:t>
+      </w:r>
+      <w:r>
+        <w:rPr>
+          <w:lang w:val="en-US"/>
+        </w:rPr>
+        <w:t xml:space="preserve"> </w:t>
+      </w:r>
       <w:hyperlink r:id="rId6" w:tgtFrame="_blank" w:tooltip="https://data360.worldbank.org/en/dataset/WB_WDI" w:history="1">
         <w:r>
           <w:rPr>
-            <w:rStyle w:val="Lienhypertexte"/>
+            <w:rStyle w:val="Hyperlink"/>
+            <w:lang w:val="en-US"/>
           </w:rPr>
           <w:t>https://data360.worldbank.org/en/dataset/WB_WDI</w:t>
         </w:r>
       </w:hyperlink>
     </w:p>
     <w:p>
-      <w:hyperlink r:id="rId7" w:history="1">
+      <w:pPr>
+        <w:pStyle w:val="NormalWeb"/>
+        <w:numPr>
+          <w:ilvl w:val="0"/>
+          <w:numId w:val="8"/>
+        </w:numPr>
+        <w:rPr>
+          <w:lang w:val="en-US"/>
+        </w:rPr>
+      </w:pPr>
+      <w:r>
+        <w:rPr>
+          <w:rStyle w:val="Strong"/>
+          <w:rFonts w:eastAsiaTheme="majorEastAsia"/>
+          <w:lang w:val="en-US"/>
+        </w:rPr>
+        <w:t>OECD Better Life Index</w:t>
+      </w:r>
+      <w:r>
+        <w:rPr>
+          <w:lang w:val="en-US"/>
+        </w:rPr>
+        <w:t xml:space="preserve"> (</w:t>
+      </w:r>
+      <w:proofErr w:type="spellStart"/>
+      <w:r>
+        <w:rPr>
+          <w:lang w:val="en-US"/>
+        </w:rPr>
+        <w:t>bien-être</w:t>
+      </w:r>
+      <w:proofErr w:type="spellEnd"/>
+      <w:r>
+        <w:rPr>
+          <w:lang w:val="en-US"/>
+        </w:rPr>
+        <w:t xml:space="preserve"> &amp; satisfaction)</w:t>
+      </w:r>
+      <w:r>
+        <w:rPr>
+          <w:lang w:val="en-US"/>
+        </w:rPr>
+        <w:t xml:space="preserve">, accessible via : </w:t>
+      </w:r>
+      <w:bookmarkStart w:id="0" w:name="_GoBack"/>
+      <w:bookmarkEnd w:id="0"/>
+      <w:r>
+        <w:fldChar w:fldCharType="begin"/>
+      </w:r>
+      <w:r>
+        <w:rPr>
+          <w:lang w:val="en-US"/>
+        </w:rPr>
+        <w:instrText xml:space="preserve"> HYPERLINK "https://www.oecd.org/en/data/tools/oecd-better-life-index.html" </w:instrText>
+      </w:r>
+      <w:r>
+        <w:fldChar w:fldCharType="separate"/>
+      </w:r>
+      <w:r>
+        <w:rPr>
+          <w:rStyle w:val="Hyperlink"/>
+          <w:lang w:val="en-US"/>
+        </w:rPr>
+        <w:t>https://www.oecd.org/en/data/tools/oecd-better-life-index.html</w:t>
+      </w:r>
+      <w:r>
+        <w:rPr>
+          <w:rStyle w:val="Hyperlink"/>
+        </w:rPr>
+        <w:fldChar w:fldCharType="end"/>
+      </w:r>
+    </w:p>
+    <w:p>
+      <w:pPr>
+        <w:pStyle w:val="NormalWeb"/>
+        <w:ind w:left="360"/>
+        <w:rPr>
+          <w:lang w:val="en-US"/>
+        </w:rPr>
+      </w:pPr>
+    </w:p>
+    <w:p>
+      <w:pPr>
+        <w:pStyle w:val="Heading3"/>
+        <w:ind w:firstLine="360"/>
+      </w:pPr>
+      <w:r>
+        <w:rPr>
+          <w:rStyle w:val="Strong"/>
+          <w:b w:val="0"/>
+          <w:bCs w:val="0"/>
+        </w:rPr>
+        <w:t>Travaux connexes / inspirations</w:t>
+      </w:r>
+    </w:p>
+    <w:p>
+      <w:pPr>
+        <w:pStyle w:val="NormalWeb"/>
+        <w:numPr>
+          <w:ilvl w:val="0"/>
+          <w:numId w:val="9"/>
+        </w:numPr>
+        <w:rPr>
+          <w:lang w:val="en-US"/>
+        </w:rPr>
+      </w:pPr>
+      <w:proofErr w:type="spellStart"/>
+      <w:r>
+        <w:rPr>
+          <w:lang w:val="en-US"/>
+        </w:rPr>
+        <w:t>OurWorldInData</w:t>
+      </w:r>
+      <w:proofErr w:type="spellEnd"/>
+      <w:r>
+        <w:rPr>
+          <w:lang w:val="en-US"/>
+        </w:rPr>
+        <w:t xml:space="preserve"> – Economic Growth</w:t>
+      </w:r>
+      <w:r>
+        <w:rPr>
+          <w:lang w:val="en-US"/>
+        </w:rPr>
+        <w:t>, accessible v</w:t>
+      </w:r>
+      <w:r>
+        <w:rPr>
+          <w:lang w:val="en-US"/>
+        </w:rPr>
+        <w:t xml:space="preserve">ia : </w:t>
+      </w:r>
+      <w:hyperlink r:id="rId7" w:tgtFrame="_blank" w:tooltip="https://ourworldindata.org/economic-growth" w:history="1">
         <w:r>
           <w:rPr>
-            <w:rStyle w:val="Lienhypertexte"/>
-          </w:rPr>
-          <w:t>https://www.oecd.org/en/data/tools/oecd-better-life-index.html</w:t>
-        </w:r>
-      </w:hyperlink>
-    </w:p>
-    <w:p>
-      <w:pPr>
-        <w:rPr>
-          <w:b/>
-          <w:bCs/>
-        </w:rPr>
-      </w:pPr>
-      <w:r>
-        <w:rPr>
-          <w:b/>
-          <w:bCs/>
-        </w:rPr>
-        <w:t>Travaux important liés au projet</w:t>
-      </w:r>
-    </w:p>
-    <w:p>
-      <w:hyperlink r:id="rId8" w:tgtFrame="_blank" w:tooltip="https://ourworldindata.org/economic-growth" w:history="1">
-        <w:r>
-          <w:rPr>
-            <w:rStyle w:val="Lienhypertexte"/>
+            <w:rStyle w:val="Hyperlink"/>
+            <w:lang w:val="en-US"/>
           </w:rPr>
           <w:t>https://ourworldindata.org/economic-growth</w:t>
         </w:r>
@@ -241,14 +839,55 @@
     </w:p>
     <w:p>
       <w:pPr>
+        <w:pStyle w:val="ListParagraph"/>
+        <w:numPr>
+          <w:ilvl w:val="0"/>
+          <w:numId w:val="9"/>
+        </w:numPr>
         <w:rPr>
           <w:lang w:val="en-US"/>
         </w:rPr>
       </w:pPr>
-      <w:hyperlink r:id="rId9" w:history="1">
+      <w:r>
+        <w:rPr>
+          <w:lang w:val="en-US"/>
+        </w:rPr>
+        <w:t>TheGlobalEconomy.com – GDP per capita PPP</w:t>
+      </w:r>
+      <w:r>
+        <w:rPr>
+          <w:lang w:val="en-US"/>
+        </w:rPr>
+        <w:t>,</w:t>
+      </w:r>
+      <w:r>
+        <w:rPr>
+          <w:lang w:val="en-US"/>
+        </w:rPr>
+        <w:t xml:space="preserve"> </w:t>
+      </w:r>
+      <w:r>
+        <w:rPr>
+          <w:lang w:val="en-US"/>
+        </w:rPr>
+        <w:t>accessible v</w:t>
+      </w:r>
+      <w:r>
+        <w:rPr>
+          <w:lang w:val="en-US"/>
+        </w:rPr>
+        <w:t>ia :</w:t>
+      </w:r>
+      <w:r>
+        <w:rPr>
+          <w:lang w:val="en-US"/>
+        </w:rPr>
+        <w:t xml:space="preserve"> </w:t>
+      </w:r>
+      <w:hyperlink r:id="rId8" w:history="1">
         <w:r>
           <w:rPr>
-            <w:rStyle w:val="Lienhypertexte"/>
+            <w:rStyle w:val="Hyperlink"/>
             <w:lang w:val="en-US"/>
           </w:rPr>
           <w:t>GDP per capita, PPP by country, around the world | TheGlobalEconomy.com</w:t>
@@ -257,14 +896,49 @@
     </w:p>
     <w:p>
       <w:pPr>
+        <w:pStyle w:val="NormalWeb"/>
+        <w:numPr>
+          <w:ilvl w:val="0"/>
+          <w:numId w:val="9"/>
+        </w:numPr>
         <w:rPr>
           <w:lang w:val="en-US"/>
         </w:rPr>
       </w:pPr>
-      <w:hyperlink r:id="rId10" w:history="1">
+      <w:r>
+        <w:rPr>
+          <w:lang w:val="en-US"/>
+        </w:rPr>
+        <w:t>Graphics for Economic News Releases (Bureau of Labor Statistics)</w:t>
+      </w:r>
+      <w:r>
+        <w:rPr>
+          <w:lang w:val="en-US"/>
+        </w:rPr>
+        <w:t xml:space="preserve"> </w:t>
+      </w:r>
+      <w:r>
+        <w:rPr>
+          <w:lang w:val="en-US"/>
+        </w:rPr>
+        <w:t>,</w:t>
+      </w:r>
+      <w:r>
+        <w:rPr>
+          <w:lang w:val="en-US"/>
+        </w:rPr>
+        <w:t xml:space="preserve"> accessible v</w:t>
+      </w:r>
+      <w:r>
+        <w:rPr>
+          <w:lang w:val="en-US"/>
+        </w:rPr>
+        <w:t xml:space="preserve">ia : </w:t>
+      </w:r>
+      <w:hyperlink r:id="rId9" w:history="1">
         <w:r>
           <w:rPr>
-            <w:rStyle w:val="Lienhypertexte"/>
+            <w:rStyle w:val="Hyperlink"/>
             <w:lang w:val="en-US"/>
           </w:rPr>
           <w:t>Graphics for Economic News Releases</w:t>
@@ -274,543 +948,354 @@
     <w:p>
       <w:pPr>
         <w:rPr>
+          <w:lang w:val="en-US"/>
+        </w:rPr>
+      </w:pPr>
+    </w:p>
+    <w:p>
+      <w:pPr>
+        <w:pStyle w:val="Heading2"/>
+      </w:pPr>
+      <w:r>
+        <w:rPr>
+          <w:rStyle w:val="Strong"/>
+          <w:b w:val="0"/>
+          <w:bCs w:val="0"/>
+        </w:rPr>
+        <w:t>5. Organisation du travail</w:t>
+      </w:r>
+    </w:p>
+    <w:p>
+      <w:pPr>
+        <w:pStyle w:val="Heading3"/>
+      </w:pPr>
+      <w:r>
+        <w:rPr>
+          <w:rStyle w:val="Strong"/>
+          <w:b w:val="0"/>
+          <w:bCs w:val="0"/>
+        </w:rPr>
+        <w:t>Moyens de communication</w:t>
+      </w:r>
+    </w:p>
+    <w:p>
+      <w:pPr>
+        <w:pStyle w:val="NormalWeb"/>
+        <w:numPr>
+          <w:ilvl w:val="0"/>
+          <w:numId w:val="10"/>
+        </w:numPr>
+      </w:pPr>
+      <w:r>
+        <w:rPr>
+          <w:rStyle w:val="Strong"/>
+          <w:rFonts w:eastAsiaTheme="majorEastAsia"/>
+        </w:rPr>
+        <w:t>Discord</w:t>
+      </w:r>
+      <w:r>
+        <w:t xml:space="preserve"> pour la communication instantanée</w:t>
+      </w:r>
+    </w:p>
+    <w:p>
+      <w:pPr>
+        <w:pStyle w:val="NormalWeb"/>
+        <w:numPr>
+          <w:ilvl w:val="0"/>
+          <w:numId w:val="10"/>
+        </w:numPr>
+      </w:pPr>
+      <w:r>
+        <w:rPr>
+          <w:rStyle w:val="Strong"/>
+          <w:rFonts w:eastAsiaTheme="majorEastAsia"/>
+        </w:rPr>
+        <w:t>GitHub</w:t>
+      </w:r>
+      <w:r>
+        <w:t xml:space="preserve"> pour le dépôt, le suivi du code et la gestion de projet (issues, </w:t>
+      </w:r>
+      <w:proofErr w:type="spellStart"/>
+      <w:r>
+        <w:t>milestones</w:t>
+      </w:r>
+      <w:proofErr w:type="spellEnd"/>
+      <w:r>
+        <w:t>)</w:t>
+      </w:r>
+    </w:p>
+    <w:p>
+      <w:pPr>
+        <w:pStyle w:val="Heading3"/>
+      </w:pPr>
+      <w:r>
+        <w:rPr>
+          <w:rStyle w:val="Strong"/>
+          <w:b w:val="0"/>
+          <w:bCs w:val="0"/>
+        </w:rPr>
+        <w:lastRenderedPageBreak/>
+        <w:t>Sessions de travail prévues (hors cours)</w:t>
+      </w:r>
+    </w:p>
+    <w:p>
+      <w:pPr>
+        <w:pStyle w:val="NormalWeb"/>
+        <w:numPr>
+          <w:ilvl w:val="0"/>
+          <w:numId w:val="11"/>
+        </w:numPr>
+      </w:pPr>
+      <w:r>
+        <w:t>Réunions régulières en groupe (méthodologie Agile)</w:t>
+      </w:r>
+    </w:p>
+    <w:p>
+      <w:pPr>
+        <w:pStyle w:val="NormalWeb"/>
+        <w:numPr>
+          <w:ilvl w:val="0"/>
+          <w:numId w:val="11"/>
+        </w:numPr>
+      </w:pPr>
+      <w:r>
+        <w:t>Points hebdomadaires pour valider l’avancement et redistribuer le travail</w:t>
+      </w:r>
+    </w:p>
+    <w:p>
+      <w:pPr>
+        <w:pStyle w:val="NormalWeb"/>
+        <w:numPr>
+          <w:ilvl w:val="0"/>
+          <w:numId w:val="11"/>
+        </w:numPr>
+      </w:pPr>
+      <w:r>
+        <w:t>Sessions individuelles ou en sous-groupes pour :</w:t>
+      </w:r>
+    </w:p>
+    <w:p>
+      <w:pPr>
+        <w:pStyle w:val="NormalWeb"/>
+        <w:numPr>
+          <w:ilvl w:val="1"/>
+          <w:numId w:val="11"/>
+        </w:numPr>
+      </w:pPr>
+      <w:proofErr w:type="gramStart"/>
+      <w:r>
+        <w:t>nettoyage</w:t>
+      </w:r>
+      <w:proofErr w:type="gramEnd"/>
+      <w:r>
+        <w:t xml:space="preserve"> / intégration des données</w:t>
+      </w:r>
+    </w:p>
+    <w:p>
+      <w:pPr>
+        <w:pStyle w:val="NormalWeb"/>
+        <w:numPr>
+          <w:ilvl w:val="1"/>
+          <w:numId w:val="11"/>
+        </w:numPr>
+      </w:pPr>
+      <w:proofErr w:type="gramStart"/>
+      <w:r>
+        <w:t>création</w:t>
+      </w:r>
+      <w:proofErr w:type="gramEnd"/>
+      <w:r>
+        <w:t xml:space="preserve"> des visualisations D3</w:t>
+      </w:r>
+    </w:p>
+    <w:p>
+      <w:pPr>
+        <w:pStyle w:val="NormalWeb"/>
+        <w:numPr>
+          <w:ilvl w:val="1"/>
+          <w:numId w:val="11"/>
+        </w:numPr>
+      </w:pPr>
+      <w:proofErr w:type="gramStart"/>
+      <w:r>
+        <w:t>développement</w:t>
+      </w:r>
+      <w:proofErr w:type="gramEnd"/>
+      <w:r>
+        <w:t xml:space="preserve"> de l’interface</w:t>
+      </w:r>
+    </w:p>
+    <w:p>
+      <w:pPr>
+        <w:pStyle w:val="Heading3"/>
+      </w:pPr>
+      <w:r>
+        <w:rPr>
+          <w:rStyle w:val="Strong"/>
+          <w:b w:val="0"/>
+          <w:bCs w:val="0"/>
+        </w:rPr>
+        <w:t>Répartition des rôles (non exclusifs)</w:t>
+      </w:r>
+    </w:p>
+    <w:p>
+      <w:pPr>
+        <w:pStyle w:val="NormalWeb"/>
+        <w:numPr>
+          <w:ilvl w:val="0"/>
+          <w:numId w:val="12"/>
+        </w:numPr>
+      </w:pPr>
+      <w:r>
+        <w:rPr>
+          <w:rStyle w:val="Strong"/>
+          <w:rFonts w:eastAsiaTheme="majorEastAsia"/>
+        </w:rPr>
+        <w:t xml:space="preserve">Data </w:t>
+      </w:r>
+      <w:proofErr w:type="spellStart"/>
+      <w:r>
+        <w:rPr>
+          <w:rStyle w:val="Strong"/>
+          <w:rFonts w:eastAsiaTheme="majorEastAsia"/>
+        </w:rPr>
+        <w:t>Cleaning</w:t>
+      </w:r>
+      <w:proofErr w:type="spellEnd"/>
+      <w:r>
+        <w:t xml:space="preserve"> : traitement des données manquantes, </w:t>
+      </w:r>
+      <w:proofErr w:type="spellStart"/>
+      <w:r>
+        <w:t>outliers</w:t>
+      </w:r>
+      <w:proofErr w:type="spellEnd"/>
+      <w:r>
+        <w:t>, normalisation (→ tout le groupe)</w:t>
+      </w:r>
+    </w:p>
+    <w:p>
+      <w:pPr>
+        <w:pStyle w:val="NormalWeb"/>
+        <w:numPr>
+          <w:ilvl w:val="0"/>
+          <w:numId w:val="12"/>
+        </w:numPr>
+        <w:rPr>
+          <w:lang w:val="en-US"/>
+        </w:rPr>
+      </w:pPr>
+      <w:r>
+        <w:rPr>
+          <w:rStyle w:val="Strong"/>
+          <w:rFonts w:eastAsiaTheme="majorEastAsia"/>
+          <w:lang w:val="en-US"/>
+        </w:rPr>
+        <w:t>Data Merging</w:t>
+      </w:r>
+      <w:r>
+        <w:rPr>
+          <w:lang w:val="en-US"/>
+        </w:rPr>
+        <w:t xml:space="preserve"> : fusion World Bank + Better Life Index (→ Julia)</w:t>
+      </w:r>
+    </w:p>
+    <w:p>
+      <w:pPr>
+        <w:pStyle w:val="NormalWeb"/>
+        <w:numPr>
+          <w:ilvl w:val="0"/>
+          <w:numId w:val="12"/>
+        </w:numPr>
+      </w:pPr>
+      <w:r>
+        <w:rPr>
+          <w:rStyle w:val="Strong"/>
+          <w:rFonts w:eastAsiaTheme="majorEastAsia"/>
+        </w:rPr>
+        <w:t>Priorisation des questions</w:t>
+      </w:r>
+      <w:r>
+        <w:t xml:space="preserve"> : choix des visualisations les plus pertinentes</w:t>
+      </w:r>
+    </w:p>
+    <w:p>
+      <w:pPr>
+        <w:pStyle w:val="NormalWeb"/>
+        <w:numPr>
+          <w:ilvl w:val="0"/>
+          <w:numId w:val="12"/>
+        </w:numPr>
+      </w:pPr>
+      <w:r>
+        <w:rPr>
+          <w:rStyle w:val="Strong"/>
+          <w:rFonts w:eastAsiaTheme="majorEastAsia"/>
+        </w:rPr>
+        <w:t>Visualisation D3</w:t>
+      </w:r>
+      <w:r>
+        <w:t xml:space="preserve"> : conception et développement des graphiques interactifs</w:t>
+      </w:r>
+    </w:p>
+    <w:p>
+      <w:pPr>
+        <w:pStyle w:val="NormalWeb"/>
+        <w:numPr>
+          <w:ilvl w:val="0"/>
+          <w:numId w:val="12"/>
+        </w:numPr>
+      </w:pPr>
+      <w:r>
+        <w:rPr>
+          <w:rStyle w:val="Strong"/>
+          <w:rFonts w:eastAsiaTheme="majorEastAsia"/>
+        </w:rPr>
+        <w:t>Développement interface utilisateur</w:t>
+      </w:r>
+      <w:r>
+        <w:t xml:space="preserve"> : contrôles, filtres, interactions</w:t>
+      </w:r>
+    </w:p>
+    <w:p>
+      <w:pPr>
+        <w:pStyle w:val="NormalWeb"/>
+        <w:numPr>
+          <w:ilvl w:val="0"/>
+          <w:numId w:val="12"/>
+        </w:numPr>
+      </w:pPr>
+      <w:r>
+        <w:rPr>
+          <w:rStyle w:val="Strong"/>
+          <w:rFonts w:eastAsiaTheme="majorEastAsia"/>
+        </w:rPr>
+        <w:t>Documentation et présentation</w:t>
+      </w:r>
+      <w:r>
+        <w:t xml:space="preserve"> : rendu final + préparation de la soutenance</w:t>
+      </w:r>
+    </w:p>
+    <w:p/>
+    <w:p/>
+    <w:p>
+      <w:pPr>
+        <w:rPr>
           <w:b/>
           <w:bCs/>
-          <w:lang w:val="en-US"/>
-        </w:rPr>
-      </w:pPr>
-      <w:proofErr w:type="spellStart"/>
+        </w:rPr>
+      </w:pPr>
       <w:r>
         <w:rPr>
           <w:b/>
           <w:bCs/>
-          <w:lang w:val="en-US"/>
-        </w:rPr>
-        <w:t>Organisation</w:t>
-      </w:r>
-      <w:proofErr w:type="spellEnd"/>
-    </w:p>
-    <w:p>
-      <w:pPr>
-        <w:numPr>
-          <w:ilvl w:val="0"/>
-          <w:numId w:val="3"/>
-        </w:numPr>
-        <w:rPr>
-          <w:b/>
-          <w:bCs/>
-          <w:lang w:val="de-DE"/>
-        </w:rPr>
-      </w:pPr>
-      <w:r>
-        <w:rPr>
-          <w:b/>
-          <w:bCs/>
-        </w:rPr>
-        <w:t xml:space="preserve">Quels moyens de communications </w:t>
-      </w:r>
-      <w:proofErr w:type="spellStart"/>
-      <w:r>
-        <w:rPr>
-          <w:b/>
-          <w:bCs/>
-        </w:rPr>
-        <w:t>avez vous</w:t>
-      </w:r>
-      <w:proofErr w:type="spellEnd"/>
-      <w:r>
-        <w:rPr>
-          <w:b/>
-          <w:bCs/>
-        </w:rPr>
-        <w:t xml:space="preserve"> mis en place (email, </w:t>
-      </w:r>
-      <w:proofErr w:type="spellStart"/>
-      <w:r>
-        <w:rPr>
-          <w:b/>
-          <w:bCs/>
-        </w:rPr>
-        <w:t>tracking</w:t>
-      </w:r>
-      <w:proofErr w:type="spellEnd"/>
-      <w:r>
-        <w:rPr>
-          <w:b/>
-          <w:bCs/>
-        </w:rPr>
-        <w:t xml:space="preserve"> </w:t>
-      </w:r>
-      <w:proofErr w:type="spellStart"/>
-      <w:r>
-        <w:rPr>
-          <w:b/>
-          <w:bCs/>
-        </w:rPr>
-        <w:t>github</w:t>
-      </w:r>
-      <w:proofErr w:type="spellEnd"/>
-      <w:r>
-        <w:rPr>
-          <w:b/>
-          <w:bCs/>
-        </w:rPr>
-        <w:t xml:space="preserve">, </w:t>
-      </w:r>
-      <w:proofErr w:type="spellStart"/>
-      <w:r>
-        <w:rPr>
-          <w:b/>
-          <w:bCs/>
-        </w:rPr>
-        <w:t>slack</w:t>
-      </w:r>
-      <w:proofErr w:type="spellEnd"/>
-      <w:r>
-        <w:rPr>
-          <w:b/>
-          <w:bCs/>
-        </w:rPr>
-        <w:t xml:space="preserve">...) </w:t>
-      </w:r>
-      <w:r>
-        <w:rPr>
-          <w:b/>
-          <w:bCs/>
-          <w:lang w:val="de-DE"/>
-        </w:rPr>
-        <w:t>?</w:t>
-      </w:r>
-    </w:p>
-    <w:p>
-      <w:r>
-        <w:t>Communication sur Discord, d</w:t>
-      </w:r>
-      <w:r>
-        <w:t>é</w:t>
-      </w:r>
-      <w:r>
-        <w:t>veloppement du code sur GitHub</w:t>
-      </w:r>
-    </w:p>
-    <w:p>
-      <w:pPr>
-        <w:numPr>
-          <w:ilvl w:val="0"/>
-          <w:numId w:val="3"/>
-        </w:numPr>
-        <w:rPr>
-          <w:b/>
-          <w:bCs/>
-        </w:rPr>
-      </w:pPr>
-      <w:r>
-        <w:rPr>
-          <w:b/>
-          <w:bCs/>
-        </w:rPr>
-        <w:lastRenderedPageBreak/>
-        <w:t xml:space="preserve">Quelles sessions de travail </w:t>
-      </w:r>
-      <w:proofErr w:type="spellStart"/>
-      <w:r>
-        <w:rPr>
-          <w:b/>
-          <w:bCs/>
-        </w:rPr>
-        <w:t>avez vous</w:t>
-      </w:r>
-      <w:proofErr w:type="spellEnd"/>
-      <w:r>
-        <w:rPr>
-          <w:b/>
-          <w:bCs/>
-        </w:rPr>
-        <w:t xml:space="preserve"> prévu hors du cours d’ici à la soutenance de janvier ?</w:t>
-      </w:r>
-    </w:p>
-    <w:p>
-      <w:r>
-        <w:t xml:space="preserve">Distribuer le travail, se retrouver </w:t>
-      </w:r>
-      <w:proofErr w:type="spellStart"/>
-      <w:r>
-        <w:t>regulièrement</w:t>
-      </w:r>
-      <w:proofErr w:type="spellEnd"/>
-      <w:r>
-        <w:t xml:space="preserve"> (agile </w:t>
-      </w:r>
-      <w:proofErr w:type="spellStart"/>
-      <w:r>
-        <w:t>development</w:t>
-      </w:r>
-      <w:proofErr w:type="spellEnd"/>
-      <w:r>
-        <w:t>)</w:t>
-      </w:r>
-    </w:p>
-    <w:p>
-      <w:pPr>
-        <w:numPr>
-          <w:ilvl w:val="0"/>
-          <w:numId w:val="3"/>
-        </w:numPr>
-        <w:rPr>
-          <w:b/>
-          <w:bCs/>
-        </w:rPr>
-      </w:pPr>
-      <w:r>
-        <w:rPr>
-          <w:b/>
-          <w:bCs/>
-        </w:rPr>
-        <w:t xml:space="preserve">Quels rôles </w:t>
-      </w:r>
-      <w:proofErr w:type="spellStart"/>
-      <w:proofErr w:type="gramStart"/>
-      <w:r>
-        <w:rPr>
-          <w:b/>
-          <w:bCs/>
-        </w:rPr>
-        <w:t>avez vous</w:t>
-      </w:r>
-      <w:proofErr w:type="spellEnd"/>
-      <w:proofErr w:type="gramEnd"/>
-      <w:r>
-        <w:rPr>
-          <w:b/>
-          <w:bCs/>
-        </w:rPr>
-        <w:t xml:space="preserve"> identifiés au sein du groupe (design, développement D3, pré-traitement des données, suivi, etc.) ? Ces rôles ne sont pas exclusifs, et il est attendu que tout le monde contribue à la conception et au code des visualisations. Nous utilisons les fonctions de suivi de projet de </w:t>
-      </w:r>
-      <w:proofErr w:type="spellStart"/>
-      <w:r>
-        <w:rPr>
-          <w:b/>
-          <w:bCs/>
-        </w:rPr>
-        <w:t>github</w:t>
-      </w:r>
-      <w:proofErr w:type="spellEnd"/>
-      <w:r>
-        <w:rPr>
-          <w:b/>
-          <w:bCs/>
-        </w:rPr>
-        <w:t xml:space="preserve"> pour évaluer en partie la contribution de chacun au projet.</w:t>
-      </w:r>
-    </w:p>
-    <w:p>
-      <w:pPr>
-        <w:numPr>
-          <w:ilvl w:val="0"/>
-          <w:numId w:val="2"/>
-        </w:numPr>
-        <w:rPr>
-          <w:lang w:val="en-GB"/>
-        </w:rPr>
-      </w:pPr>
-      <w:r>
-        <w:rPr>
-          <w:lang w:val="en-GB"/>
-        </w:rPr>
-        <w:t xml:space="preserve">Data cleaning: remove / impute missing values, </w:t>
-      </w:r>
-      <w:proofErr w:type="spellStart"/>
-      <w:r>
-        <w:rPr>
-          <w:lang w:val="en-GB"/>
-        </w:rPr>
-        <w:t>traiter</w:t>
-      </w:r>
-      <w:proofErr w:type="spellEnd"/>
-      <w:r>
-        <w:rPr>
-          <w:lang w:val="en-GB"/>
-        </w:rPr>
-        <w:t xml:space="preserve"> les outliers, etc.</w:t>
-      </w:r>
-      <w:r>
-        <w:rPr>
-          <w:lang w:val="en-GB"/>
-        </w:rPr>
-        <w:t xml:space="preserve"> (</w:t>
-      </w:r>
-      <w:proofErr w:type="spellStart"/>
-      <w:r>
-        <w:rPr>
-          <w:lang w:val="en-GB"/>
-        </w:rPr>
-        <w:t>tous</w:t>
-      </w:r>
-      <w:proofErr w:type="spellEnd"/>
-      <w:r>
-        <w:rPr>
-          <w:lang w:val="en-GB"/>
-        </w:rPr>
-        <w:t>)</w:t>
-      </w:r>
-    </w:p>
-    <w:p>
-      <w:pPr>
-        <w:numPr>
-          <w:ilvl w:val="0"/>
-          <w:numId w:val="2"/>
-        </w:numPr>
-        <w:rPr>
-          <w:lang w:val="en-GB"/>
-        </w:rPr>
-      </w:pPr>
-      <w:r>
-        <w:rPr>
-          <w:lang w:val="en-GB"/>
-        </w:rPr>
-        <w:t>Data merging: World Bank + Mental Wellbeing</w:t>
-      </w:r>
-      <w:r>
-        <w:rPr>
-          <w:lang w:val="en-GB"/>
-        </w:rPr>
-        <w:t xml:space="preserve"> (Julia)</w:t>
-      </w:r>
-    </w:p>
-    <w:p>
-      <w:pPr>
-        <w:numPr>
-          <w:ilvl w:val="0"/>
-          <w:numId w:val="2"/>
-        </w:numPr>
-        <w:rPr>
-          <w:lang w:val="en-GB"/>
-        </w:rPr>
-      </w:pPr>
-      <w:proofErr w:type="spellStart"/>
-      <w:r>
-        <w:rPr>
-          <w:lang w:val="en-GB"/>
-        </w:rPr>
-        <w:t>Prioriser</w:t>
-      </w:r>
-      <w:proofErr w:type="spellEnd"/>
-      <w:r>
-        <w:rPr>
-          <w:lang w:val="en-GB"/>
-        </w:rPr>
-        <w:t xml:space="preserve"> les question</w:t>
-      </w:r>
-      <w:r>
-        <w:rPr>
-          <w:lang w:val="en-GB"/>
-        </w:rPr>
-        <w:t>s</w:t>
-      </w:r>
-    </w:p>
-    <w:p>
-      <w:pPr>
-        <w:numPr>
-          <w:ilvl w:val="0"/>
-          <w:numId w:val="2"/>
-        </w:numPr>
-        <w:rPr>
-          <w:lang w:val="de-DE"/>
-        </w:rPr>
-      </w:pPr>
-      <w:r>
-        <w:rPr>
-          <w:lang w:val="de-DE"/>
-        </w:rPr>
-        <w:t xml:space="preserve">Faire </w:t>
-      </w:r>
-      <w:proofErr w:type="spellStart"/>
-      <w:r>
-        <w:rPr>
-          <w:lang w:val="de-DE"/>
-        </w:rPr>
-        <w:t>les</w:t>
-      </w:r>
-      <w:proofErr w:type="spellEnd"/>
-      <w:r>
-        <w:rPr>
-          <w:lang w:val="de-DE"/>
-        </w:rPr>
-        <w:t xml:space="preserve"> </w:t>
-      </w:r>
-      <w:proofErr w:type="spellStart"/>
-      <w:r>
-        <w:rPr>
-          <w:lang w:val="de-DE"/>
-        </w:rPr>
-        <w:t>graphiques</w:t>
-      </w:r>
-      <w:proofErr w:type="spellEnd"/>
-    </w:p>
-    <w:p>
-      <w:pPr>
-        <w:numPr>
-          <w:ilvl w:val="0"/>
-          <w:numId w:val="2"/>
-        </w:numPr>
-        <w:rPr>
-          <w:lang w:val="de-DE"/>
-        </w:rPr>
-      </w:pPr>
-      <w:proofErr w:type="spellStart"/>
-      <w:r>
-        <w:rPr>
-          <w:lang w:val="de-DE"/>
-        </w:rPr>
-        <w:t>Programmer</w:t>
-      </w:r>
-      <w:proofErr w:type="spellEnd"/>
-      <w:r>
-        <w:rPr>
-          <w:lang w:val="de-DE"/>
-        </w:rPr>
-        <w:t xml:space="preserve"> </w:t>
-      </w:r>
-      <w:proofErr w:type="spellStart"/>
-      <w:r>
-        <w:rPr>
-          <w:lang w:val="de-DE"/>
-        </w:rPr>
-        <w:t>une</w:t>
-      </w:r>
-      <w:proofErr w:type="spellEnd"/>
-      <w:r>
-        <w:rPr>
-          <w:lang w:val="de-DE"/>
-        </w:rPr>
-        <w:t xml:space="preserve"> </w:t>
-      </w:r>
-      <w:proofErr w:type="spellStart"/>
-      <w:r>
-        <w:rPr>
-          <w:lang w:val="de-DE"/>
-        </w:rPr>
-        <w:t>user</w:t>
-      </w:r>
-      <w:proofErr w:type="spellEnd"/>
-      <w:r>
-        <w:rPr>
-          <w:lang w:val="de-DE"/>
-        </w:rPr>
-        <w:t xml:space="preserve"> interface </w:t>
-      </w:r>
-      <w:proofErr w:type="spellStart"/>
-      <w:r>
-        <w:rPr>
-          <w:lang w:val="de-DE"/>
-        </w:rPr>
-        <w:t>où</w:t>
-      </w:r>
-      <w:proofErr w:type="spellEnd"/>
-      <w:r>
-        <w:rPr>
-          <w:lang w:val="de-DE"/>
-        </w:rPr>
-        <w:t xml:space="preserve"> </w:t>
-      </w:r>
-      <w:proofErr w:type="spellStart"/>
-      <w:r>
-        <w:rPr>
-          <w:lang w:val="de-DE"/>
-        </w:rPr>
-        <w:t>l'utilisateur</w:t>
-      </w:r>
-      <w:proofErr w:type="spellEnd"/>
-      <w:r>
-        <w:rPr>
-          <w:lang w:val="de-DE"/>
-        </w:rPr>
-        <w:t xml:space="preserve"> </w:t>
-      </w:r>
-      <w:proofErr w:type="spellStart"/>
-      <w:r>
-        <w:rPr>
-          <w:lang w:val="de-DE"/>
-        </w:rPr>
-        <w:t>peut</w:t>
-      </w:r>
-      <w:proofErr w:type="spellEnd"/>
-      <w:r>
-        <w:rPr>
-          <w:lang w:val="de-DE"/>
-        </w:rPr>
-        <w:t xml:space="preserve"> </w:t>
-      </w:r>
-      <w:proofErr w:type="spellStart"/>
-      <w:r>
-        <w:rPr>
-          <w:lang w:val="de-DE"/>
-        </w:rPr>
-        <w:t>jouer</w:t>
-      </w:r>
-      <w:proofErr w:type="spellEnd"/>
-      <w:r>
-        <w:rPr>
-          <w:lang w:val="de-DE"/>
-        </w:rPr>
-        <w:t xml:space="preserve"> </w:t>
-      </w:r>
-      <w:proofErr w:type="spellStart"/>
-      <w:r>
-        <w:rPr>
-          <w:lang w:val="de-DE"/>
-        </w:rPr>
-        <w:t>avec</w:t>
-      </w:r>
-      <w:proofErr w:type="spellEnd"/>
-      <w:r>
-        <w:rPr>
-          <w:lang w:val="de-DE"/>
-        </w:rPr>
-        <w:t xml:space="preserve"> </w:t>
-      </w:r>
-      <w:proofErr w:type="spellStart"/>
-      <w:r>
-        <w:rPr>
-          <w:lang w:val="de-DE"/>
-        </w:rPr>
-        <w:t>les</w:t>
-      </w:r>
-      <w:proofErr w:type="spellEnd"/>
-      <w:r>
-        <w:rPr>
-          <w:lang w:val="de-DE"/>
-        </w:rPr>
-        <w:t xml:space="preserve"> </w:t>
-      </w:r>
-      <w:proofErr w:type="spellStart"/>
-      <w:r>
-        <w:rPr>
-          <w:lang w:val="de-DE"/>
-        </w:rPr>
-        <w:t>graphiques</w:t>
-      </w:r>
-      <w:proofErr w:type="spellEnd"/>
-    </w:p>
-    <w:p/>
-    <w:p>
-      <w:pPr>
-        <w:rPr>
-          <w:b/>
-          <w:bCs/>
-        </w:rPr>
-      </w:pPr>
-      <w:r>
-        <w:rPr>
-          <w:b/>
-          <w:bCs/>
         </w:rPr>
         <w:t>Scan des esquisses finales</w:t>
       </w:r>
     </w:p>
     <w:tbl>
       <w:tblPr>
-        <w:tblStyle w:val="Grilledutableau"/>
+        <w:tblStyle w:val="TableGrid"/>
         <w:tblW w:w="0" w:type="auto"/>
         <w:tblBorders>
           <w:top w:val="none" w:sz="0" w:space="0" w:color="auto"/>
@@ -835,6 +1320,7 @@
             <w:r>
               <w:rPr>
                 <w:noProof/>
+                <w:lang w:eastAsia="fr-FR"/>
               </w:rPr>
               <w:drawing>
                 <wp:inline distT="0" distB="0" distL="0" distR="0" wp14:anchorId="203C74BE" wp14:editId="7073E8E3">
@@ -852,7 +1338,7 @@
                           <pic:cNvPicPr/>
                         </pic:nvPicPr>
                         <pic:blipFill>
-                          <a:blip r:embed="rId11" cstate="print">
+                          <a:blip r:embed="rId10" cstate="print">
                             <a:extLst>
                               <a:ext uri="{28A0092B-C50C-407E-A947-70E740481C1C}">
                                 <a14:useLocalDpi xmlns:a14="http://schemas.microsoft.com/office/drawing/2010/main" val="0"/>
@@ -888,6 +1374,7 @@
             <w:r>
               <w:rPr>
                 <w:noProof/>
+                <w:lang w:eastAsia="fr-FR"/>
               </w:rPr>
               <mc:AlternateContent>
                 <mc:Choice Requires="wps">
@@ -939,6 +1426,7 @@
                                   <w:r>
                                     <w:rPr>
                                       <w:noProof/>
+                                      <w:lang w:eastAsia="fr-FR"/>
                                     </w:rPr>
                                     <w:drawing>
                                       <wp:inline distT="0" distB="0" distL="0" distR="0" wp14:anchorId="103460B8" wp14:editId="6300F7A9">
@@ -958,7 +1446,7 @@
                                                 </pic:cNvPicPr>
                                               </pic:nvPicPr>
                                               <pic:blipFill>
-                                                <a:blip r:embed="rId12">
+                                                <a:blip r:embed="rId11">
                                                   <a:extLst>
                                                     <a:ext uri="{28A0092B-C50C-407E-A947-70E740481C1C}">
                                                       <a14:useLocalDpi xmlns:a14="http://schemas.microsoft.com/office/drawing/2010/main" val="0"/>
@@ -1013,7 +1501,7 @@
                       <v:stroke joinstyle="miter"/>
                       <v:path gradientshapeok="t" o:connecttype="rect"/>
                     </v:shapetype>
-                    <v:shape id="Zone de texte 3" o:spid="_x0000_s1026" type="#_x0000_t202" style="position:absolute;margin-left:17.1pt;margin-top:63.5pt;width:123.2pt;height:97.25pt;z-index:251659264;visibility:visible;mso-wrap-style:square;mso-wrap-distance-left:9pt;mso-wrap-distance-top:0;mso-wrap-distance-right:9pt;mso-wrap-distance-bottom:0;mso-position-horizontal:absolute;mso-position-horizontal-relative:text;mso-position-vertical:absolute;mso-position-vertical-relative:text;v-text-anchor:top" o:gfxdata="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" filled="f" strokeweight=".5pt">
+                    <v:shape id="Zone de texte 3" o:spid="_x0000_s1026" type="#_x0000_t202" style="position:absolute;margin-left:17.1pt;margin-top:63.5pt;width:123.2pt;height:97.25pt;z-index:251659264;visibility:visible;mso-wrap-style:square;mso-wrap-distance-left:9pt;mso-wrap-distance-top:0;mso-wrap-distance-right:9pt;mso-wrap-distance-bottom:0;mso-position-horizontal:absolute;mso-position-horizontal-relative:text;mso-position-vertical:absolute;mso-position-vertical-relative:text;v-text-anchor:top" o:gfxdata="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" filled="f" strokeweight=".5pt">
                       <v:textbox>
                         <w:txbxContent>
                           <w:p>
@@ -1029,6 +1517,7 @@
                             <w:r>
                               <w:rPr>
                                 <w:noProof/>
+                                <w:lang w:eastAsia="fr-FR"/>
                               </w:rPr>
                               <w:drawing>
                                 <wp:inline distT="0" distB="0" distL="0" distR="0" wp14:anchorId="103460B8" wp14:editId="6300F7A9">
@@ -1048,7 +1537,7 @@
                                           </pic:cNvPicPr>
                                         </pic:nvPicPr>
                                         <pic:blipFill>
-                                          <a:blip r:embed="rId12">
+                                          <a:blip r:embed="rId11">
                                             <a:extLst>
                                               <a:ext uri="{28A0092B-C50C-407E-A947-70E740481C1C}">
                                                 <a14:useLocalDpi xmlns:a14="http://schemas.microsoft.com/office/drawing/2010/main" val="0"/>
@@ -1093,6 +1582,7 @@
             <w:r>
               <w:rPr>
                 <w:noProof/>
+                <w:lang w:eastAsia="fr-FR"/>
               </w:rPr>
               <w:drawing>
                 <wp:anchor distT="0" distB="0" distL="114300" distR="114300" simplePos="0" relativeHeight="251658240" behindDoc="1" locked="0" layoutInCell="1" allowOverlap="1" wp14:anchorId="39A492E9" wp14:editId="62C9BD66">
@@ -1118,7 +1608,7 @@
                           <pic:cNvPicPr/>
                         </pic:nvPicPr>
                         <pic:blipFill>
-                          <a:blip r:embed="rId13" cstate="print">
+                          <a:blip r:embed="rId12" cstate="print">
                             <a:extLst>
                               <a:ext uri="{28A0092B-C50C-407E-A947-70E740481C1C}">
                                 <a14:useLocalDpi xmlns:a14="http://schemas.microsoft.com/office/drawing/2010/main" val="0"/>
@@ -1166,8 +1656,687 @@
 </file>
 
 <file path=word/numbering.xml><?xml version="1.0" encoding="utf-8"?>
-<w:numbering xmlns:wpc="http://schemas.microsoft.com/office/word/2010/wordprocessingCanvas" xmlns:cx="http://schemas.microsoft.com/office/drawing/2014/chartex" xmlns:cx1="http://schemas.microsoft.com/office/drawing/2015/9/8/chartex" xmlns:cx2="http://schemas.microsoft.com/office/drawing/2015/10/21/chartex" xmlns:cx3="http://schemas.microsoft.com/office/drawing/2016/5/9/chartex" xmlns:cx4="http://schemas.microsoft.com/office/drawing/2016/5/10/chartex" xmlns:cx5="http://schemas.microsoft.com/office/drawing/2016/5/11/chartex" xmlns:cx6="http://schemas.microsoft.com/office/drawing/2016/5/12/chartex" xmlns:cx7="http://schemas.microsoft.com/office/drawing/2016/5/13/chartex" xmlns:cx8="http://schemas.microsoft.com/office/drawing/2016/5/14/chartex" xmlns:mc="http://schemas.openxmlformats.org/markup-compatibility/2006" xmlns:aink="http://schemas.microsoft.com/office/drawing/2016/ink" xmlns:am3d="http://schemas.microsoft.com/office/drawing/2017/model3d" xmlns:o="urn:schemas-microsoft-com:office:office" xmlns:oel="http://schemas.microsoft.com/office/2019/extlst" xmlns:r="http://schemas.openxmlformats.org/officeDocument/2006/relationships" xmlns:m="http://schemas.openxmlformats.org/officeDocument/2006/math" xmlns:v="urn:schemas-microsoft-com:vml" xmlns:wp14="http://schemas.microsoft.com/office/word/2010/wordprocessingDrawing" xmlns:wp="http://schemas.openxmlformats.org/drawingml/2006/wordprocessingDrawing" xmlns:w10="urn:schemas-microsoft-com:office:word" xmlns:w="http://schemas.openxmlformats.org/wordprocessingml/2006/main" xmlns:w14="http://schemas.microsoft.com/office/word/2010/wordml" xmlns:w15="http://schemas.microsoft.com/office/word/2012/wordml" xmlns:w16cex="http://schemas.microsoft.com/office/word/2018/wordml/cex" xmlns:w16cid="http://schemas.microsoft.com/office/word/2016/wordml/cid" xmlns:w16="http://schemas.microsoft.com/office/word/2018/wordml" xmlns:w16sdtdh="http://schemas.microsoft.com/office/word/2020/wordml/sdtdatahash" xmlns:w16se="http://schemas.microsoft.com/office/word/2015/wordml/symex" xmlns:wpg="http://schemas.microsoft.com/office/word/2010/wordprocessingGroup" xmlns:wpi="http://schemas.microsoft.com/office/word/2010/wordprocessingInk" xmlns:wne="http://schemas.microsoft.com/office/word/2006/wordml" xmlns:wps="http://schemas.microsoft.com/office/word/2010/wordprocessingShape" mc:Ignorable="w14 w15 w16se w16cid w16 w16cex w16sdtdh wp14">
+<w:numbering xmlns:wpc="http://schemas.microsoft.com/office/word/2010/wordprocessingCanvas" xmlns:cx="http://schemas.microsoft.com/office/drawing/2014/chartex" xmlns:cx1="http://schemas.microsoft.com/office/drawing/2015/9/8/chartex" xmlns:mc="http://schemas.openxmlformats.org/markup-compatibility/2006" xmlns:o="urn:schemas-microsoft-com:office:office" xmlns:r="http://schemas.openxmlformats.org/officeDocument/2006/relationships" xmlns:m="http://schemas.openxmlformats.org/officeDocument/2006/math" xmlns:v="urn:schemas-microsoft-com:vml" xmlns:wp14="http://schemas.microsoft.com/office/word/2010/wordprocessingDrawing" xmlns:wp="http://schemas.openxmlformats.org/drawingml/2006/wordprocessingDrawing" xmlns:w10="urn:schemas-microsoft-com:office:word" xmlns:w="http://schemas.openxmlformats.org/wordprocessingml/2006/main" xmlns:w14="http://schemas.microsoft.com/office/word/2010/wordml" xmlns:w15="http://schemas.microsoft.com/office/word/2012/wordml" xmlns:w16se="http://schemas.microsoft.com/office/word/2015/wordml/symex" xmlns:wpg="http://schemas.microsoft.com/office/word/2010/wordprocessingGroup" xmlns:wpi="http://schemas.microsoft.com/office/word/2010/wordprocessingInk" xmlns:wne="http://schemas.microsoft.com/office/word/2006/wordml" xmlns:wps="http://schemas.microsoft.com/office/word/2010/wordprocessingShape" mc:Ignorable="w14 w15 w16se wp14">
   <w:abstractNum w:abstractNumId="0" w15:restartNumberingAfterBreak="0">
+    <w:nsid w:val="0C705E34"/>
+    <w:multiLevelType w:val="multilevel"/>
+    <w:tmpl w:val="895276A4"/>
+    <w:lvl w:ilvl="0">
+      <w:start w:val="1"/>
+      <w:numFmt w:val="bullet"/>
+      <w:lvlText w:val=""/>
+      <w:lvlJc w:val="left"/>
+      <w:pPr>
+        <w:tabs>
+          <w:tab w:val="num" w:pos="720"/>
+        </w:tabs>
+        <w:ind w:left="720" w:hanging="360"/>
+      </w:pPr>
+      <w:rPr>
+        <w:rFonts w:ascii="Symbol" w:hAnsi="Symbol" w:hint="default"/>
+        <w:sz w:val="20"/>
+      </w:rPr>
+    </w:lvl>
+    <w:lvl w:ilvl="1" w:tentative="1">
+      <w:start w:val="1"/>
+      <w:numFmt w:val="bullet"/>
+      <w:lvlText w:val="o"/>
+      <w:lvlJc w:val="left"/>
+      <w:pPr>
+        <w:tabs>
+          <w:tab w:val="num" w:pos="1440"/>
+        </w:tabs>
+        <w:ind w:left="1440" w:hanging="360"/>
+      </w:pPr>
+      <w:rPr>
+        <w:rFonts w:ascii="Courier New" w:hAnsi="Courier New" w:hint="default"/>
+        <w:sz w:val="20"/>
+      </w:rPr>
+    </w:lvl>
+    <w:lvl w:ilvl="2" w:tentative="1">
+      <w:start w:val="1"/>
+      <w:numFmt w:val="bullet"/>
+      <w:lvlText w:val=""/>
+      <w:lvlJc w:val="left"/>
+      <w:pPr>
+        <w:tabs>
+          <w:tab w:val="num" w:pos="2160"/>
+        </w:tabs>
+        <w:ind w:left="2160" w:hanging="360"/>
+      </w:pPr>
+      <w:rPr>
+        <w:rFonts w:ascii="Wingdings" w:hAnsi="Wingdings" w:hint="default"/>
+        <w:sz w:val="20"/>
+      </w:rPr>
+    </w:lvl>
+    <w:lvl w:ilvl="3" w:tentative="1">
+      <w:start w:val="1"/>
+      <w:numFmt w:val="bullet"/>
+      <w:lvlText w:val=""/>
+      <w:lvlJc w:val="left"/>
+      <w:pPr>
+        <w:tabs>
+          <w:tab w:val="num" w:pos="2880"/>
+        </w:tabs>
+        <w:ind w:left="2880" w:hanging="360"/>
+      </w:pPr>
+      <w:rPr>
+        <w:rFonts w:ascii="Wingdings" w:hAnsi="Wingdings" w:hint="default"/>
+        <w:sz w:val="20"/>
+      </w:rPr>
+    </w:lvl>
+    <w:lvl w:ilvl="4" w:tentative="1">
+      <w:start w:val="1"/>
+      <w:numFmt w:val="bullet"/>
+      <w:lvlText w:val=""/>
+      <w:lvlJc w:val="left"/>
+      <w:pPr>
+        <w:tabs>
+          <w:tab w:val="num" w:pos="3600"/>
+        </w:tabs>
+        <w:ind w:left="3600" w:hanging="360"/>
+      </w:pPr>
+      <w:rPr>
+        <w:rFonts w:ascii="Wingdings" w:hAnsi="Wingdings" w:hint="default"/>
+        <w:sz w:val="20"/>
+      </w:rPr>
+    </w:lvl>
+    <w:lvl w:ilvl="5" w:tentative="1">
+      <w:start w:val="1"/>
+      <w:numFmt w:val="bullet"/>
+      <w:lvlText w:val=""/>
+      <w:lvlJc w:val="left"/>
+      <w:pPr>
+        <w:tabs>
+          <w:tab w:val="num" w:pos="4320"/>
+        </w:tabs>
+        <w:ind w:left="4320" w:hanging="360"/>
+      </w:pPr>
+      <w:rPr>
+        <w:rFonts w:ascii="Wingdings" w:hAnsi="Wingdings" w:hint="default"/>
+        <w:sz w:val="20"/>
+      </w:rPr>
+    </w:lvl>
+    <w:lvl w:ilvl="6" w:tentative="1">
+      <w:start w:val="1"/>
+      <w:numFmt w:val="bullet"/>
+      <w:lvlText w:val=""/>
+      <w:lvlJc w:val="left"/>
+      <w:pPr>
+        <w:tabs>
+          <w:tab w:val="num" w:pos="5040"/>
+        </w:tabs>
+        <w:ind w:left="5040" w:hanging="360"/>
+      </w:pPr>
+      <w:rPr>
+        <w:rFonts w:ascii="Wingdings" w:hAnsi="Wingdings" w:hint="default"/>
+        <w:sz w:val="20"/>
+      </w:rPr>
+    </w:lvl>
+    <w:lvl w:ilvl="7" w:tentative="1">
+      <w:start w:val="1"/>
+      <w:numFmt w:val="bullet"/>
+      <w:lvlText w:val=""/>
+      <w:lvlJc w:val="left"/>
+      <w:pPr>
+        <w:tabs>
+          <w:tab w:val="num" w:pos="5760"/>
+        </w:tabs>
+        <w:ind w:left="5760" w:hanging="360"/>
+      </w:pPr>
+      <w:rPr>
+        <w:rFonts w:ascii="Wingdings" w:hAnsi="Wingdings" w:hint="default"/>
+        <w:sz w:val="20"/>
+      </w:rPr>
+    </w:lvl>
+    <w:lvl w:ilvl="8" w:tentative="1">
+      <w:start w:val="1"/>
+      <w:numFmt w:val="bullet"/>
+      <w:lvlText w:val=""/>
+      <w:lvlJc w:val="left"/>
+      <w:pPr>
+        <w:tabs>
+          <w:tab w:val="num" w:pos="6480"/>
+        </w:tabs>
+        <w:ind w:left="6480" w:hanging="360"/>
+      </w:pPr>
+      <w:rPr>
+        <w:rFonts w:ascii="Wingdings" w:hAnsi="Wingdings" w:hint="default"/>
+        <w:sz w:val="20"/>
+      </w:rPr>
+    </w:lvl>
+  </w:abstractNum>
+  <w:abstractNum w:abstractNumId="1" w15:restartNumberingAfterBreak="0">
+    <w:nsid w:val="13637FFA"/>
+    <w:multiLevelType w:val="multilevel"/>
+    <w:tmpl w:val="FA94BFC4"/>
+    <w:lvl w:ilvl="0">
+      <w:start w:val="1"/>
+      <w:numFmt w:val="decimal"/>
+      <w:lvlText w:val="%1."/>
+      <w:lvlJc w:val="left"/>
+      <w:pPr>
+        <w:tabs>
+          <w:tab w:val="num" w:pos="720"/>
+        </w:tabs>
+        <w:ind w:left="720" w:hanging="360"/>
+      </w:pPr>
+    </w:lvl>
+    <w:lvl w:ilvl="1" w:tentative="1">
+      <w:start w:val="1"/>
+      <w:numFmt w:val="decimal"/>
+      <w:lvlText w:val="%2."/>
+      <w:lvlJc w:val="left"/>
+      <w:pPr>
+        <w:tabs>
+          <w:tab w:val="num" w:pos="1440"/>
+        </w:tabs>
+        <w:ind w:left="1440" w:hanging="360"/>
+      </w:pPr>
+    </w:lvl>
+    <w:lvl w:ilvl="2" w:tentative="1">
+      <w:start w:val="1"/>
+      <w:numFmt w:val="decimal"/>
+      <w:lvlText w:val="%3."/>
+      <w:lvlJc w:val="left"/>
+      <w:pPr>
+        <w:tabs>
+          <w:tab w:val="num" w:pos="2160"/>
+        </w:tabs>
+        <w:ind w:left="2160" w:hanging="360"/>
+      </w:pPr>
+    </w:lvl>
+    <w:lvl w:ilvl="3" w:tentative="1">
+      <w:start w:val="1"/>
+      <w:numFmt w:val="decimal"/>
+      <w:lvlText w:val="%4."/>
+      <w:lvlJc w:val="left"/>
+      <w:pPr>
+        <w:tabs>
+          <w:tab w:val="num" w:pos="2880"/>
+        </w:tabs>
+        <w:ind w:left="2880" w:hanging="360"/>
+      </w:pPr>
+    </w:lvl>
+    <w:lvl w:ilvl="4" w:tentative="1">
+      <w:start w:val="1"/>
+      <w:numFmt w:val="decimal"/>
+      <w:lvlText w:val="%5."/>
+      <w:lvlJc w:val="left"/>
+      <w:pPr>
+        <w:tabs>
+          <w:tab w:val="num" w:pos="3600"/>
+        </w:tabs>
+        <w:ind w:left="3600" w:hanging="360"/>
+      </w:pPr>
+    </w:lvl>
+    <w:lvl w:ilvl="5" w:tentative="1">
+      <w:start w:val="1"/>
+      <w:numFmt w:val="decimal"/>
+      <w:lvlText w:val="%6."/>
+      <w:lvlJc w:val="left"/>
+      <w:pPr>
+        <w:tabs>
+          <w:tab w:val="num" w:pos="4320"/>
+        </w:tabs>
+        <w:ind w:left="4320" w:hanging="360"/>
+      </w:pPr>
+    </w:lvl>
+    <w:lvl w:ilvl="6" w:tentative="1">
+      <w:start w:val="1"/>
+      <w:numFmt w:val="decimal"/>
+      <w:lvlText w:val="%7."/>
+      <w:lvlJc w:val="left"/>
+      <w:pPr>
+        <w:tabs>
+          <w:tab w:val="num" w:pos="5040"/>
+        </w:tabs>
+        <w:ind w:left="5040" w:hanging="360"/>
+      </w:pPr>
+    </w:lvl>
+    <w:lvl w:ilvl="7" w:tentative="1">
+      <w:start w:val="1"/>
+      <w:numFmt w:val="decimal"/>
+      <w:lvlText w:val="%8."/>
+      <w:lvlJc w:val="left"/>
+      <w:pPr>
+        <w:tabs>
+          <w:tab w:val="num" w:pos="5760"/>
+        </w:tabs>
+        <w:ind w:left="5760" w:hanging="360"/>
+      </w:pPr>
+    </w:lvl>
+    <w:lvl w:ilvl="8" w:tentative="1">
+      <w:start w:val="1"/>
+      <w:numFmt w:val="decimal"/>
+      <w:lvlText w:val="%9."/>
+      <w:lvlJc w:val="left"/>
+      <w:pPr>
+        <w:tabs>
+          <w:tab w:val="num" w:pos="6480"/>
+        </w:tabs>
+        <w:ind w:left="6480" w:hanging="360"/>
+      </w:pPr>
+    </w:lvl>
+  </w:abstractNum>
+  <w:abstractNum w:abstractNumId="2" w15:restartNumberingAfterBreak="0">
+    <w:nsid w:val="247D79B2"/>
+    <w:multiLevelType w:val="multilevel"/>
+    <w:tmpl w:val="E9B0AAB6"/>
+    <w:lvl w:ilvl="0">
+      <w:start w:val="1"/>
+      <w:numFmt w:val="bullet"/>
+      <w:lvlText w:val=""/>
+      <w:lvlJc w:val="left"/>
+      <w:pPr>
+        <w:tabs>
+          <w:tab w:val="num" w:pos="720"/>
+        </w:tabs>
+        <w:ind w:left="720" w:hanging="360"/>
+      </w:pPr>
+      <w:rPr>
+        <w:rFonts w:ascii="Symbol" w:hAnsi="Symbol" w:hint="default"/>
+        <w:sz w:val="20"/>
+      </w:rPr>
+    </w:lvl>
+    <w:lvl w:ilvl="1" w:tentative="1">
+      <w:start w:val="1"/>
+      <w:numFmt w:val="bullet"/>
+      <w:lvlText w:val="o"/>
+      <w:lvlJc w:val="left"/>
+      <w:pPr>
+        <w:tabs>
+          <w:tab w:val="num" w:pos="1440"/>
+        </w:tabs>
+        <w:ind w:left="1440" w:hanging="360"/>
+      </w:pPr>
+      <w:rPr>
+        <w:rFonts w:ascii="Courier New" w:hAnsi="Courier New" w:hint="default"/>
+        <w:sz w:val="20"/>
+      </w:rPr>
+    </w:lvl>
+    <w:lvl w:ilvl="2" w:tentative="1">
+      <w:start w:val="1"/>
+      <w:numFmt w:val="bullet"/>
+      <w:lvlText w:val=""/>
+      <w:lvlJc w:val="left"/>
+      <w:pPr>
+        <w:tabs>
+          <w:tab w:val="num" w:pos="2160"/>
+        </w:tabs>
+        <w:ind w:left="2160" w:hanging="360"/>
+      </w:pPr>
+      <w:rPr>
+        <w:rFonts w:ascii="Wingdings" w:hAnsi="Wingdings" w:hint="default"/>
+        <w:sz w:val="20"/>
+      </w:rPr>
+    </w:lvl>
+    <w:lvl w:ilvl="3" w:tentative="1">
+      <w:start w:val="1"/>
+      <w:numFmt w:val="bullet"/>
+      <w:lvlText w:val=""/>
+      <w:lvlJc w:val="left"/>
+      <w:pPr>
+        <w:tabs>
+          <w:tab w:val="num" w:pos="2880"/>
+        </w:tabs>
+        <w:ind w:left="2880" w:hanging="360"/>
+      </w:pPr>
+      <w:rPr>
+        <w:rFonts w:ascii="Wingdings" w:hAnsi="Wingdings" w:hint="default"/>
+        <w:sz w:val="20"/>
+      </w:rPr>
+    </w:lvl>
+    <w:lvl w:ilvl="4" w:tentative="1">
+      <w:start w:val="1"/>
+      <w:numFmt w:val="bullet"/>
+      <w:lvlText w:val=""/>
+      <w:lvlJc w:val="left"/>
+      <w:pPr>
+        <w:tabs>
+          <w:tab w:val="num" w:pos="3600"/>
+        </w:tabs>
+        <w:ind w:left="3600" w:hanging="360"/>
+      </w:pPr>
+      <w:rPr>
+        <w:rFonts w:ascii="Wingdings" w:hAnsi="Wingdings" w:hint="default"/>
+        <w:sz w:val="20"/>
+      </w:rPr>
+    </w:lvl>
+    <w:lvl w:ilvl="5" w:tentative="1">
+      <w:start w:val="1"/>
+      <w:numFmt w:val="bullet"/>
+      <w:lvlText w:val=""/>
+      <w:lvlJc w:val="left"/>
+      <w:pPr>
+        <w:tabs>
+          <w:tab w:val="num" w:pos="4320"/>
+        </w:tabs>
+        <w:ind w:left="4320" w:hanging="360"/>
+      </w:pPr>
+      <w:rPr>
+        <w:rFonts w:ascii="Wingdings" w:hAnsi="Wingdings" w:hint="default"/>
+        <w:sz w:val="20"/>
+      </w:rPr>
+    </w:lvl>
+    <w:lvl w:ilvl="6" w:tentative="1">
+      <w:start w:val="1"/>
+      <w:numFmt w:val="bullet"/>
+      <w:lvlText w:val=""/>
+      <w:lvlJc w:val="left"/>
+      <w:pPr>
+        <w:tabs>
+          <w:tab w:val="num" w:pos="5040"/>
+        </w:tabs>
+        <w:ind w:left="5040" w:hanging="360"/>
+      </w:pPr>
+      <w:rPr>
+        <w:rFonts w:ascii="Wingdings" w:hAnsi="Wingdings" w:hint="default"/>
+        <w:sz w:val="20"/>
+      </w:rPr>
+    </w:lvl>
+    <w:lvl w:ilvl="7" w:tentative="1">
+      <w:start w:val="1"/>
+      <w:numFmt w:val="bullet"/>
+      <w:lvlText w:val=""/>
+      <w:lvlJc w:val="left"/>
+      <w:pPr>
+        <w:tabs>
+          <w:tab w:val="num" w:pos="5760"/>
+        </w:tabs>
+        <w:ind w:left="5760" w:hanging="360"/>
+      </w:pPr>
+      <w:rPr>
+        <w:rFonts w:ascii="Wingdings" w:hAnsi="Wingdings" w:hint="default"/>
+        <w:sz w:val="20"/>
+      </w:rPr>
+    </w:lvl>
+    <w:lvl w:ilvl="8" w:tentative="1">
+      <w:start w:val="1"/>
+      <w:numFmt w:val="bullet"/>
+      <w:lvlText w:val=""/>
+      <w:lvlJc w:val="left"/>
+      <w:pPr>
+        <w:tabs>
+          <w:tab w:val="num" w:pos="6480"/>
+        </w:tabs>
+        <w:ind w:left="6480" w:hanging="360"/>
+      </w:pPr>
+      <w:rPr>
+        <w:rFonts w:ascii="Wingdings" w:hAnsi="Wingdings" w:hint="default"/>
+        <w:sz w:val="20"/>
+      </w:rPr>
+    </w:lvl>
+  </w:abstractNum>
+  <w:abstractNum w:abstractNumId="3" w15:restartNumberingAfterBreak="0">
+    <w:nsid w:val="316103A6"/>
+    <w:multiLevelType w:val="multilevel"/>
+    <w:tmpl w:val="3B96795E"/>
+    <w:lvl w:ilvl="0">
+      <w:start w:val="1"/>
+      <w:numFmt w:val="bullet"/>
+      <w:lvlText w:val=""/>
+      <w:lvlJc w:val="left"/>
+      <w:pPr>
+        <w:tabs>
+          <w:tab w:val="num" w:pos="720"/>
+        </w:tabs>
+        <w:ind w:left="720" w:hanging="360"/>
+      </w:pPr>
+      <w:rPr>
+        <w:rFonts w:ascii="Symbol" w:hAnsi="Symbol" w:hint="default"/>
+        <w:sz w:val="20"/>
+      </w:rPr>
+    </w:lvl>
+    <w:lvl w:ilvl="1" w:tentative="1">
+      <w:start w:val="1"/>
+      <w:numFmt w:val="bullet"/>
+      <w:lvlText w:val="o"/>
+      <w:lvlJc w:val="left"/>
+      <w:pPr>
+        <w:tabs>
+          <w:tab w:val="num" w:pos="1440"/>
+        </w:tabs>
+        <w:ind w:left="1440" w:hanging="360"/>
+      </w:pPr>
+      <w:rPr>
+        <w:rFonts w:ascii="Courier New" w:hAnsi="Courier New" w:hint="default"/>
+        <w:sz w:val="20"/>
+      </w:rPr>
+    </w:lvl>
+    <w:lvl w:ilvl="2" w:tentative="1">
+      <w:start w:val="1"/>
+      <w:numFmt w:val="bullet"/>
+      <w:lvlText w:val=""/>
+      <w:lvlJc w:val="left"/>
+      <w:pPr>
+        <w:tabs>
+          <w:tab w:val="num" w:pos="2160"/>
+        </w:tabs>
+        <w:ind w:left="2160" w:hanging="360"/>
+      </w:pPr>
+      <w:rPr>
+        <w:rFonts w:ascii="Wingdings" w:hAnsi="Wingdings" w:hint="default"/>
+        <w:sz w:val="20"/>
+      </w:rPr>
+    </w:lvl>
+    <w:lvl w:ilvl="3" w:tentative="1">
+      <w:start w:val="1"/>
+      <w:numFmt w:val="bullet"/>
+      <w:lvlText w:val=""/>
+      <w:lvlJc w:val="left"/>
+      <w:pPr>
+        <w:tabs>
+          <w:tab w:val="num" w:pos="2880"/>
+        </w:tabs>
+        <w:ind w:left="2880" w:hanging="360"/>
+      </w:pPr>
+      <w:rPr>
+        <w:rFonts w:ascii="Wingdings" w:hAnsi="Wingdings" w:hint="default"/>
+        <w:sz w:val="20"/>
+      </w:rPr>
+    </w:lvl>
+    <w:lvl w:ilvl="4" w:tentative="1">
+      <w:start w:val="1"/>
+      <w:numFmt w:val="bullet"/>
+      <w:lvlText w:val=""/>
+      <w:lvlJc w:val="left"/>
+      <w:pPr>
+        <w:tabs>
+          <w:tab w:val="num" w:pos="3600"/>
+        </w:tabs>
+        <w:ind w:left="3600" w:hanging="360"/>
+      </w:pPr>
+      <w:rPr>
+        <w:rFonts w:ascii="Wingdings" w:hAnsi="Wingdings" w:hint="default"/>
+        <w:sz w:val="20"/>
+      </w:rPr>
+    </w:lvl>
+    <w:lvl w:ilvl="5" w:tentative="1">
+      <w:start w:val="1"/>
+      <w:numFmt w:val="bullet"/>
+      <w:lvlText w:val=""/>
+      <w:lvlJc w:val="left"/>
+      <w:pPr>
+        <w:tabs>
+          <w:tab w:val="num" w:pos="4320"/>
+        </w:tabs>
+        <w:ind w:left="4320" w:hanging="360"/>
+      </w:pPr>
+      <w:rPr>
+        <w:rFonts w:ascii="Wingdings" w:hAnsi="Wingdings" w:hint="default"/>
+        <w:sz w:val="20"/>
+      </w:rPr>
+    </w:lvl>
+    <w:lvl w:ilvl="6" w:tentative="1">
+      <w:start w:val="1"/>
+      <w:numFmt w:val="bullet"/>
+      <w:lvlText w:val=""/>
+      <w:lvlJc w:val="left"/>
+      <w:pPr>
+        <w:tabs>
+          <w:tab w:val="num" w:pos="5040"/>
+        </w:tabs>
+        <w:ind w:left="5040" w:hanging="360"/>
+      </w:pPr>
+      <w:rPr>
+        <w:rFonts w:ascii="Wingdings" w:hAnsi="Wingdings" w:hint="default"/>
+        <w:sz w:val="20"/>
+      </w:rPr>
+    </w:lvl>
+    <w:lvl w:ilvl="7" w:tentative="1">
+      <w:start w:val="1"/>
+      <w:numFmt w:val="bullet"/>
+      <w:lvlText w:val=""/>
+      <w:lvlJc w:val="left"/>
+      <w:pPr>
+        <w:tabs>
+          <w:tab w:val="num" w:pos="5760"/>
+        </w:tabs>
+        <w:ind w:left="5760" w:hanging="360"/>
+      </w:pPr>
+      <w:rPr>
+        <w:rFonts w:ascii="Wingdings" w:hAnsi="Wingdings" w:hint="default"/>
+        <w:sz w:val="20"/>
+      </w:rPr>
+    </w:lvl>
+    <w:lvl w:ilvl="8" w:tentative="1">
+      <w:start w:val="1"/>
+      <w:numFmt w:val="bullet"/>
+      <w:lvlText w:val=""/>
+      <w:lvlJc w:val="left"/>
+      <w:pPr>
+        <w:tabs>
+          <w:tab w:val="num" w:pos="6480"/>
+        </w:tabs>
+        <w:ind w:left="6480" w:hanging="360"/>
+      </w:pPr>
+      <w:rPr>
+        <w:rFonts w:ascii="Wingdings" w:hAnsi="Wingdings" w:hint="default"/>
+        <w:sz w:val="20"/>
+      </w:rPr>
+    </w:lvl>
+  </w:abstractNum>
+  <w:abstractNum w:abstractNumId="4" w15:restartNumberingAfterBreak="0">
+    <w:nsid w:val="3D8C6168"/>
+    <w:multiLevelType w:val="multilevel"/>
+    <w:tmpl w:val="9E1C0E56"/>
+    <w:lvl w:ilvl="0">
+      <w:start w:val="1"/>
+      <w:numFmt w:val="bullet"/>
+      <w:lvlText w:val=""/>
+      <w:lvlJc w:val="left"/>
+      <w:pPr>
+        <w:tabs>
+          <w:tab w:val="num" w:pos="720"/>
+        </w:tabs>
+        <w:ind w:left="720" w:hanging="360"/>
+      </w:pPr>
+      <w:rPr>
+        <w:rFonts w:ascii="Symbol" w:hAnsi="Symbol" w:hint="default"/>
+      </w:rPr>
+    </w:lvl>
+    <w:lvl w:ilvl="1">
+      <w:start w:val="1"/>
+      <w:numFmt w:val="bullet"/>
+      <w:lvlText w:val=""/>
+      <w:lvlJc w:val="left"/>
+      <w:pPr>
+        <w:tabs>
+          <w:tab w:val="num" w:pos="1440"/>
+        </w:tabs>
+        <w:ind w:left="1440" w:hanging="360"/>
+      </w:pPr>
+      <w:rPr>
+        <w:rFonts w:ascii="Wingdings" w:hAnsi="Wingdings" w:hint="default"/>
+      </w:rPr>
+    </w:lvl>
+    <w:lvl w:ilvl="2" w:tentative="1">
+      <w:start w:val="1"/>
+      <w:numFmt w:val="decimal"/>
+      <w:lvlText w:val="%3."/>
+      <w:lvlJc w:val="left"/>
+      <w:pPr>
+        <w:tabs>
+          <w:tab w:val="num" w:pos="2160"/>
+        </w:tabs>
+        <w:ind w:left="2160" w:hanging="360"/>
+      </w:pPr>
+    </w:lvl>
+    <w:lvl w:ilvl="3" w:tentative="1">
+      <w:start w:val="1"/>
+      <w:numFmt w:val="decimal"/>
+      <w:lvlText w:val="%4."/>
+      <w:lvlJc w:val="left"/>
+      <w:pPr>
+        <w:tabs>
+          <w:tab w:val="num" w:pos="2880"/>
+        </w:tabs>
+        <w:ind w:left="2880" w:hanging="360"/>
+      </w:pPr>
+    </w:lvl>
+    <w:lvl w:ilvl="4" w:tentative="1">
+      <w:start w:val="1"/>
+      <w:numFmt w:val="decimal"/>
+      <w:lvlText w:val="%5."/>
+      <w:lvlJc w:val="left"/>
+      <w:pPr>
+        <w:tabs>
+          <w:tab w:val="num" w:pos="3600"/>
+        </w:tabs>
+        <w:ind w:left="3600" w:hanging="360"/>
+      </w:pPr>
+    </w:lvl>
+    <w:lvl w:ilvl="5" w:tentative="1">
+      <w:start w:val="1"/>
+      <w:numFmt w:val="decimal"/>
+      <w:lvlText w:val="%6."/>
+      <w:lvlJc w:val="left"/>
+      <w:pPr>
+        <w:tabs>
+          <w:tab w:val="num" w:pos="4320"/>
+        </w:tabs>
+        <w:ind w:left="4320" w:hanging="360"/>
+      </w:pPr>
+    </w:lvl>
+    <w:lvl w:ilvl="6" w:tentative="1">
+      <w:start w:val="1"/>
+      <w:numFmt w:val="decimal"/>
+      <w:lvlText w:val="%7."/>
+      <w:lvlJc w:val="left"/>
+      <w:pPr>
+        <w:tabs>
+          <w:tab w:val="num" w:pos="5040"/>
+        </w:tabs>
+        <w:ind w:left="5040" w:hanging="360"/>
+      </w:pPr>
+    </w:lvl>
+    <w:lvl w:ilvl="7" w:tentative="1">
+      <w:start w:val="1"/>
+      <w:numFmt w:val="decimal"/>
+      <w:lvlText w:val="%8."/>
+      <w:lvlJc w:val="left"/>
+      <w:pPr>
+        <w:tabs>
+          <w:tab w:val="num" w:pos="5760"/>
+        </w:tabs>
+        <w:ind w:left="5760" w:hanging="360"/>
+      </w:pPr>
+    </w:lvl>
+    <w:lvl w:ilvl="8" w:tentative="1">
+      <w:start w:val="1"/>
+      <w:numFmt w:val="decimal"/>
+      <w:lvlText w:val="%9."/>
+      <w:lvlJc w:val="left"/>
+      <w:pPr>
+        <w:tabs>
+          <w:tab w:val="num" w:pos="6480"/>
+        </w:tabs>
+        <w:ind w:left="6480" w:hanging="360"/>
+      </w:pPr>
+    </w:lvl>
+  </w:abstractNum>
+  <w:abstractNum w:abstractNumId="5" w15:restartNumberingAfterBreak="0">
     <w:nsid w:val="4AD91F41"/>
     <w:multiLevelType w:val="multilevel"/>
     <w:tmpl w:val="8C22730C"/>
@@ -1280,7 +2449,305 @@
       </w:pPr>
     </w:lvl>
   </w:abstractNum>
-  <w:abstractNum w:abstractNumId="1" w15:restartNumberingAfterBreak="0">
+  <w:abstractNum w:abstractNumId="6" w15:restartNumberingAfterBreak="0">
+    <w:nsid w:val="57A8129C"/>
+    <w:multiLevelType w:val="multilevel"/>
+    <w:tmpl w:val="29727D74"/>
+    <w:lvl w:ilvl="0">
+      <w:start w:val="1"/>
+      <w:numFmt w:val="bullet"/>
+      <w:lvlText w:val=""/>
+      <w:lvlJc w:val="left"/>
+      <w:pPr>
+        <w:tabs>
+          <w:tab w:val="num" w:pos="720"/>
+        </w:tabs>
+        <w:ind w:left="720" w:hanging="360"/>
+      </w:pPr>
+      <w:rPr>
+        <w:rFonts w:ascii="Symbol" w:hAnsi="Symbol" w:hint="default"/>
+        <w:sz w:val="20"/>
+      </w:rPr>
+    </w:lvl>
+    <w:lvl w:ilvl="1" w:tentative="1">
+      <w:start w:val="1"/>
+      <w:numFmt w:val="bullet"/>
+      <w:lvlText w:val="o"/>
+      <w:lvlJc w:val="left"/>
+      <w:pPr>
+        <w:tabs>
+          <w:tab w:val="num" w:pos="1440"/>
+        </w:tabs>
+        <w:ind w:left="1440" w:hanging="360"/>
+      </w:pPr>
+      <w:rPr>
+        <w:rFonts w:ascii="Courier New" w:hAnsi="Courier New" w:hint="default"/>
+        <w:sz w:val="20"/>
+      </w:rPr>
+    </w:lvl>
+    <w:lvl w:ilvl="2" w:tentative="1">
+      <w:start w:val="1"/>
+      <w:numFmt w:val="bullet"/>
+      <w:lvlText w:val=""/>
+      <w:lvlJc w:val="left"/>
+      <w:pPr>
+        <w:tabs>
+          <w:tab w:val="num" w:pos="2160"/>
+        </w:tabs>
+        <w:ind w:left="2160" w:hanging="360"/>
+      </w:pPr>
+      <w:rPr>
+        <w:rFonts w:ascii="Wingdings" w:hAnsi="Wingdings" w:hint="default"/>
+        <w:sz w:val="20"/>
+      </w:rPr>
+    </w:lvl>
+    <w:lvl w:ilvl="3" w:tentative="1">
+      <w:start w:val="1"/>
+      <w:numFmt w:val="bullet"/>
+      <w:lvlText w:val=""/>
+      <w:lvlJc w:val="left"/>
+      <w:pPr>
+        <w:tabs>
+          <w:tab w:val="num" w:pos="2880"/>
+        </w:tabs>
+        <w:ind w:left="2880" w:hanging="360"/>
+      </w:pPr>
+      <w:rPr>
+        <w:rFonts w:ascii="Wingdings" w:hAnsi="Wingdings" w:hint="default"/>
+        <w:sz w:val="20"/>
+      </w:rPr>
+    </w:lvl>
+    <w:lvl w:ilvl="4" w:tentative="1">
+      <w:start w:val="1"/>
+      <w:numFmt w:val="bullet"/>
+      <w:lvlText w:val=""/>
+      <w:lvlJc w:val="left"/>
+      <w:pPr>
+        <w:tabs>
+          <w:tab w:val="num" w:pos="3600"/>
+        </w:tabs>
+        <w:ind w:left="3600" w:hanging="360"/>
+      </w:pPr>
+      <w:rPr>
+        <w:rFonts w:ascii="Wingdings" w:hAnsi="Wingdings" w:hint="default"/>
+        <w:sz w:val="20"/>
+      </w:rPr>
+    </w:lvl>
+    <w:lvl w:ilvl="5" w:tentative="1">
+      <w:start w:val="1"/>
+      <w:numFmt w:val="bullet"/>
+      <w:lvlText w:val=""/>
+      <w:lvlJc w:val="left"/>
+      <w:pPr>
+        <w:tabs>
+          <w:tab w:val="num" w:pos="4320"/>
+        </w:tabs>
+        <w:ind w:left="4320" w:hanging="360"/>
+      </w:pPr>
+      <w:rPr>
+        <w:rFonts w:ascii="Wingdings" w:hAnsi="Wingdings" w:hint="default"/>
+        <w:sz w:val="20"/>
+      </w:rPr>
+    </w:lvl>
+    <w:lvl w:ilvl="6" w:tentative="1">
+      <w:start w:val="1"/>
+      <w:numFmt w:val="bullet"/>
+      <w:lvlText w:val=""/>
+      <w:lvlJc w:val="left"/>
+      <w:pPr>
+        <w:tabs>
+          <w:tab w:val="num" w:pos="5040"/>
+        </w:tabs>
+        <w:ind w:left="5040" w:hanging="360"/>
+      </w:pPr>
+      <w:rPr>
+        <w:rFonts w:ascii="Wingdings" w:hAnsi="Wingdings" w:hint="default"/>
+        <w:sz w:val="20"/>
+      </w:rPr>
+    </w:lvl>
+    <w:lvl w:ilvl="7" w:tentative="1">
+      <w:start w:val="1"/>
+      <w:numFmt w:val="bullet"/>
+      <w:lvlText w:val=""/>
+      <w:lvlJc w:val="left"/>
+      <w:pPr>
+        <w:tabs>
+          <w:tab w:val="num" w:pos="5760"/>
+        </w:tabs>
+        <w:ind w:left="5760" w:hanging="360"/>
+      </w:pPr>
+      <w:rPr>
+        <w:rFonts w:ascii="Wingdings" w:hAnsi="Wingdings" w:hint="default"/>
+        <w:sz w:val="20"/>
+      </w:rPr>
+    </w:lvl>
+    <w:lvl w:ilvl="8" w:tentative="1">
+      <w:start w:val="1"/>
+      <w:numFmt w:val="bullet"/>
+      <w:lvlText w:val=""/>
+      <w:lvlJc w:val="left"/>
+      <w:pPr>
+        <w:tabs>
+          <w:tab w:val="num" w:pos="6480"/>
+        </w:tabs>
+        <w:ind w:left="6480" w:hanging="360"/>
+      </w:pPr>
+      <w:rPr>
+        <w:rFonts w:ascii="Wingdings" w:hAnsi="Wingdings" w:hint="default"/>
+        <w:sz w:val="20"/>
+      </w:rPr>
+    </w:lvl>
+  </w:abstractNum>
+  <w:abstractNum w:abstractNumId="7" w15:restartNumberingAfterBreak="0">
+    <w:nsid w:val="5E5C2CA0"/>
+    <w:multiLevelType w:val="multilevel"/>
+    <w:tmpl w:val="5CAA45FA"/>
+    <w:lvl w:ilvl="0">
+      <w:start w:val="1"/>
+      <w:numFmt w:val="bullet"/>
+      <w:lvlText w:val=""/>
+      <w:lvlJc w:val="left"/>
+      <w:pPr>
+        <w:tabs>
+          <w:tab w:val="num" w:pos="720"/>
+        </w:tabs>
+        <w:ind w:left="720" w:hanging="360"/>
+      </w:pPr>
+      <w:rPr>
+        <w:rFonts w:ascii="Symbol" w:hAnsi="Symbol" w:hint="default"/>
+        <w:sz w:val="20"/>
+      </w:rPr>
+    </w:lvl>
+    <w:lvl w:ilvl="1" w:tentative="1">
+      <w:start w:val="1"/>
+      <w:numFmt w:val="bullet"/>
+      <w:lvlText w:val="o"/>
+      <w:lvlJc w:val="left"/>
+      <w:pPr>
+        <w:tabs>
+          <w:tab w:val="num" w:pos="1440"/>
+        </w:tabs>
+        <w:ind w:left="1440" w:hanging="360"/>
+      </w:pPr>
+      <w:rPr>
+        <w:rFonts w:ascii="Courier New" w:hAnsi="Courier New" w:hint="default"/>
+        <w:sz w:val="20"/>
+      </w:rPr>
+    </w:lvl>
+    <w:lvl w:ilvl="2" w:tentative="1">
+      <w:start w:val="1"/>
+      <w:numFmt w:val="bullet"/>
+      <w:lvlText w:val=""/>
+      <w:lvlJc w:val="left"/>
+      <w:pPr>
+        <w:tabs>
+          <w:tab w:val="num" w:pos="2160"/>
+        </w:tabs>
+        <w:ind w:left="2160" w:hanging="360"/>
+      </w:pPr>
+      <w:rPr>
+        <w:rFonts w:ascii="Wingdings" w:hAnsi="Wingdings" w:hint="default"/>
+        <w:sz w:val="20"/>
+      </w:rPr>
+    </w:lvl>
+    <w:lvl w:ilvl="3" w:tentative="1">
+      <w:start w:val="1"/>
+      <w:numFmt w:val="bullet"/>
+      <w:lvlText w:val=""/>
+      <w:lvlJc w:val="left"/>
+      <w:pPr>
+        <w:tabs>
+          <w:tab w:val="num" w:pos="2880"/>
+        </w:tabs>
+        <w:ind w:left="2880" w:hanging="360"/>
+      </w:pPr>
+      <w:rPr>
+        <w:rFonts w:ascii="Wingdings" w:hAnsi="Wingdings" w:hint="default"/>
+        <w:sz w:val="20"/>
+      </w:rPr>
+    </w:lvl>
+    <w:lvl w:ilvl="4" w:tentative="1">
+      <w:start w:val="1"/>
+      <w:numFmt w:val="bullet"/>
+      <w:lvlText w:val=""/>
+      <w:lvlJc w:val="left"/>
+      <w:pPr>
+        <w:tabs>
+          <w:tab w:val="num" w:pos="3600"/>
+        </w:tabs>
+        <w:ind w:left="3600" w:hanging="360"/>
+      </w:pPr>
+      <w:rPr>
+        <w:rFonts w:ascii="Wingdings" w:hAnsi="Wingdings" w:hint="default"/>
+        <w:sz w:val="20"/>
+      </w:rPr>
+    </w:lvl>
+    <w:lvl w:ilvl="5" w:tentative="1">
+      <w:start w:val="1"/>
+      <w:numFmt w:val="bullet"/>
+      <w:lvlText w:val=""/>
+      <w:lvlJc w:val="left"/>
+      <w:pPr>
+        <w:tabs>
+          <w:tab w:val="num" w:pos="4320"/>
+        </w:tabs>
+        <w:ind w:left="4320" w:hanging="360"/>
+      </w:pPr>
+      <w:rPr>
+        <w:rFonts w:ascii="Wingdings" w:hAnsi="Wingdings" w:hint="default"/>
+        <w:sz w:val="20"/>
+      </w:rPr>
+    </w:lvl>
+    <w:lvl w:ilvl="6" w:tentative="1">
+      <w:start w:val="1"/>
+      <w:numFmt w:val="bullet"/>
+      <w:lvlText w:val=""/>
+      <w:lvlJc w:val="left"/>
+      <w:pPr>
+        <w:tabs>
+          <w:tab w:val="num" w:pos="5040"/>
+        </w:tabs>
+        <w:ind w:left="5040" w:hanging="360"/>
+      </w:pPr>
+      <w:rPr>
+        <w:rFonts w:ascii="Wingdings" w:hAnsi="Wingdings" w:hint="default"/>
+        <w:sz w:val="20"/>
+      </w:rPr>
+    </w:lvl>
+    <w:lvl w:ilvl="7" w:tentative="1">
+      <w:start w:val="1"/>
+      <w:numFmt w:val="bullet"/>
+      <w:lvlText w:val=""/>
+      <w:lvlJc w:val="left"/>
+      <w:pPr>
+        <w:tabs>
+          <w:tab w:val="num" w:pos="5760"/>
+        </w:tabs>
+        <w:ind w:left="5760" w:hanging="360"/>
+      </w:pPr>
+      <w:rPr>
+        <w:rFonts w:ascii="Wingdings" w:hAnsi="Wingdings" w:hint="default"/>
+        <w:sz w:val="20"/>
+      </w:rPr>
+    </w:lvl>
+    <w:lvl w:ilvl="8" w:tentative="1">
+      <w:start w:val="1"/>
+      <w:numFmt w:val="bullet"/>
+      <w:lvlText w:val=""/>
+      <w:lvlJc w:val="left"/>
+      <w:pPr>
+        <w:tabs>
+          <w:tab w:val="num" w:pos="6480"/>
+        </w:tabs>
+        <w:ind w:left="6480" w:hanging="360"/>
+      </w:pPr>
+      <w:rPr>
+        <w:rFonts w:ascii="Wingdings" w:hAnsi="Wingdings" w:hint="default"/>
+        <w:sz w:val="20"/>
+      </w:rPr>
+    </w:lvl>
+  </w:abstractNum>
+  <w:abstractNum w:abstractNumId="8" w15:restartNumberingAfterBreak="0">
     <w:nsid w:val="6EE62C65"/>
     <w:multiLevelType w:val="multilevel"/>
     <w:tmpl w:val="BF580952"/>
@@ -1393,7 +2860,305 @@
       </w:pPr>
     </w:lvl>
   </w:abstractNum>
-  <w:abstractNum w:abstractNumId="2" w15:restartNumberingAfterBreak="0">
+  <w:abstractNum w:abstractNumId="9" w15:restartNumberingAfterBreak="0">
+    <w:nsid w:val="723408D9"/>
+    <w:multiLevelType w:val="multilevel"/>
+    <w:tmpl w:val="2DC2DC2E"/>
+    <w:lvl w:ilvl="0">
+      <w:start w:val="1"/>
+      <w:numFmt w:val="bullet"/>
+      <w:lvlText w:val=""/>
+      <w:lvlJc w:val="left"/>
+      <w:pPr>
+        <w:tabs>
+          <w:tab w:val="num" w:pos="720"/>
+        </w:tabs>
+        <w:ind w:left="720" w:hanging="360"/>
+      </w:pPr>
+      <w:rPr>
+        <w:rFonts w:ascii="Symbol" w:hAnsi="Symbol" w:hint="default"/>
+        <w:sz w:val="20"/>
+      </w:rPr>
+    </w:lvl>
+    <w:lvl w:ilvl="1" w:tentative="1">
+      <w:start w:val="1"/>
+      <w:numFmt w:val="bullet"/>
+      <w:lvlText w:val="o"/>
+      <w:lvlJc w:val="left"/>
+      <w:pPr>
+        <w:tabs>
+          <w:tab w:val="num" w:pos="1440"/>
+        </w:tabs>
+        <w:ind w:left="1440" w:hanging="360"/>
+      </w:pPr>
+      <w:rPr>
+        <w:rFonts w:ascii="Courier New" w:hAnsi="Courier New" w:hint="default"/>
+        <w:sz w:val="20"/>
+      </w:rPr>
+    </w:lvl>
+    <w:lvl w:ilvl="2" w:tentative="1">
+      <w:start w:val="1"/>
+      <w:numFmt w:val="bullet"/>
+      <w:lvlText w:val=""/>
+      <w:lvlJc w:val="left"/>
+      <w:pPr>
+        <w:tabs>
+          <w:tab w:val="num" w:pos="2160"/>
+        </w:tabs>
+        <w:ind w:left="2160" w:hanging="360"/>
+      </w:pPr>
+      <w:rPr>
+        <w:rFonts w:ascii="Wingdings" w:hAnsi="Wingdings" w:hint="default"/>
+        <w:sz w:val="20"/>
+      </w:rPr>
+    </w:lvl>
+    <w:lvl w:ilvl="3" w:tentative="1">
+      <w:start w:val="1"/>
+      <w:numFmt w:val="bullet"/>
+      <w:lvlText w:val=""/>
+      <w:lvlJc w:val="left"/>
+      <w:pPr>
+        <w:tabs>
+          <w:tab w:val="num" w:pos="2880"/>
+        </w:tabs>
+        <w:ind w:left="2880" w:hanging="360"/>
+      </w:pPr>
+      <w:rPr>
+        <w:rFonts w:ascii="Wingdings" w:hAnsi="Wingdings" w:hint="default"/>
+        <w:sz w:val="20"/>
+      </w:rPr>
+    </w:lvl>
+    <w:lvl w:ilvl="4" w:tentative="1">
+      <w:start w:val="1"/>
+      <w:numFmt w:val="bullet"/>
+      <w:lvlText w:val=""/>
+      <w:lvlJc w:val="left"/>
+      <w:pPr>
+        <w:tabs>
+          <w:tab w:val="num" w:pos="3600"/>
+        </w:tabs>
+        <w:ind w:left="3600" w:hanging="360"/>
+      </w:pPr>
+      <w:rPr>
+        <w:rFonts w:ascii="Wingdings" w:hAnsi="Wingdings" w:hint="default"/>
+        <w:sz w:val="20"/>
+      </w:rPr>
+    </w:lvl>
+    <w:lvl w:ilvl="5" w:tentative="1">
+      <w:start w:val="1"/>
+      <w:numFmt w:val="bullet"/>
+      <w:lvlText w:val=""/>
+      <w:lvlJc w:val="left"/>
+      <w:pPr>
+        <w:tabs>
+          <w:tab w:val="num" w:pos="4320"/>
+        </w:tabs>
+        <w:ind w:left="4320" w:hanging="360"/>
+      </w:pPr>
+      <w:rPr>
+        <w:rFonts w:ascii="Wingdings" w:hAnsi="Wingdings" w:hint="default"/>
+        <w:sz w:val="20"/>
+      </w:rPr>
+    </w:lvl>
+    <w:lvl w:ilvl="6" w:tentative="1">
+      <w:start w:val="1"/>
+      <w:numFmt w:val="bullet"/>
+      <w:lvlText w:val=""/>
+      <w:lvlJc w:val="left"/>
+      <w:pPr>
+        <w:tabs>
+          <w:tab w:val="num" w:pos="5040"/>
+        </w:tabs>
+        <w:ind w:left="5040" w:hanging="360"/>
+      </w:pPr>
+      <w:rPr>
+        <w:rFonts w:ascii="Wingdings" w:hAnsi="Wingdings" w:hint="default"/>
+        <w:sz w:val="20"/>
+      </w:rPr>
+    </w:lvl>
+    <w:lvl w:ilvl="7" w:tentative="1">
+      <w:start w:val="1"/>
+      <w:numFmt w:val="bullet"/>
+      <w:lvlText w:val=""/>
+      <w:lvlJc w:val="left"/>
+      <w:pPr>
+        <w:tabs>
+          <w:tab w:val="num" w:pos="5760"/>
+        </w:tabs>
+        <w:ind w:left="5760" w:hanging="360"/>
+      </w:pPr>
+      <w:rPr>
+        <w:rFonts w:ascii="Wingdings" w:hAnsi="Wingdings" w:hint="default"/>
+        <w:sz w:val="20"/>
+      </w:rPr>
+    </w:lvl>
+    <w:lvl w:ilvl="8" w:tentative="1">
+      <w:start w:val="1"/>
+      <w:numFmt w:val="bullet"/>
+      <w:lvlText w:val=""/>
+      <w:lvlJc w:val="left"/>
+      <w:pPr>
+        <w:tabs>
+          <w:tab w:val="num" w:pos="6480"/>
+        </w:tabs>
+        <w:ind w:left="6480" w:hanging="360"/>
+      </w:pPr>
+      <w:rPr>
+        <w:rFonts w:ascii="Wingdings" w:hAnsi="Wingdings" w:hint="default"/>
+        <w:sz w:val="20"/>
+      </w:rPr>
+    </w:lvl>
+  </w:abstractNum>
+  <w:abstractNum w:abstractNumId="10" w15:restartNumberingAfterBreak="0">
+    <w:nsid w:val="75730360"/>
+    <w:multiLevelType w:val="multilevel"/>
+    <w:tmpl w:val="57C494C8"/>
+    <w:lvl w:ilvl="0">
+      <w:start w:val="1"/>
+      <w:numFmt w:val="bullet"/>
+      <w:lvlText w:val=""/>
+      <w:lvlJc w:val="left"/>
+      <w:pPr>
+        <w:tabs>
+          <w:tab w:val="num" w:pos="720"/>
+        </w:tabs>
+        <w:ind w:left="720" w:hanging="360"/>
+      </w:pPr>
+      <w:rPr>
+        <w:rFonts w:ascii="Symbol" w:hAnsi="Symbol" w:hint="default"/>
+        <w:sz w:val="20"/>
+      </w:rPr>
+    </w:lvl>
+    <w:lvl w:ilvl="1">
+      <w:start w:val="1"/>
+      <w:numFmt w:val="bullet"/>
+      <w:lvlText w:val="o"/>
+      <w:lvlJc w:val="left"/>
+      <w:pPr>
+        <w:tabs>
+          <w:tab w:val="num" w:pos="1440"/>
+        </w:tabs>
+        <w:ind w:left="1440" w:hanging="360"/>
+      </w:pPr>
+      <w:rPr>
+        <w:rFonts w:ascii="Courier New" w:hAnsi="Courier New" w:hint="default"/>
+        <w:sz w:val="20"/>
+      </w:rPr>
+    </w:lvl>
+    <w:lvl w:ilvl="2" w:tentative="1">
+      <w:start w:val="1"/>
+      <w:numFmt w:val="bullet"/>
+      <w:lvlText w:val=""/>
+      <w:lvlJc w:val="left"/>
+      <w:pPr>
+        <w:tabs>
+          <w:tab w:val="num" w:pos="2160"/>
+        </w:tabs>
+        <w:ind w:left="2160" w:hanging="360"/>
+      </w:pPr>
+      <w:rPr>
+        <w:rFonts w:ascii="Wingdings" w:hAnsi="Wingdings" w:hint="default"/>
+        <w:sz w:val="20"/>
+      </w:rPr>
+    </w:lvl>
+    <w:lvl w:ilvl="3" w:tentative="1">
+      <w:start w:val="1"/>
+      <w:numFmt w:val="bullet"/>
+      <w:lvlText w:val=""/>
+      <w:lvlJc w:val="left"/>
+      <w:pPr>
+        <w:tabs>
+          <w:tab w:val="num" w:pos="2880"/>
+        </w:tabs>
+        <w:ind w:left="2880" w:hanging="360"/>
+      </w:pPr>
+      <w:rPr>
+        <w:rFonts w:ascii="Wingdings" w:hAnsi="Wingdings" w:hint="default"/>
+        <w:sz w:val="20"/>
+      </w:rPr>
+    </w:lvl>
+    <w:lvl w:ilvl="4" w:tentative="1">
+      <w:start w:val="1"/>
+      <w:numFmt w:val="bullet"/>
+      <w:lvlText w:val=""/>
+      <w:lvlJc w:val="left"/>
+      <w:pPr>
+        <w:tabs>
+          <w:tab w:val="num" w:pos="3600"/>
+        </w:tabs>
+        <w:ind w:left="3600" w:hanging="360"/>
+      </w:pPr>
+      <w:rPr>
+        <w:rFonts w:ascii="Wingdings" w:hAnsi="Wingdings" w:hint="default"/>
+        <w:sz w:val="20"/>
+      </w:rPr>
+    </w:lvl>
+    <w:lvl w:ilvl="5" w:tentative="1">
+      <w:start w:val="1"/>
+      <w:numFmt w:val="bullet"/>
+      <w:lvlText w:val=""/>
+      <w:lvlJc w:val="left"/>
+      <w:pPr>
+        <w:tabs>
+          <w:tab w:val="num" w:pos="4320"/>
+        </w:tabs>
+        <w:ind w:left="4320" w:hanging="360"/>
+      </w:pPr>
+      <w:rPr>
+        <w:rFonts w:ascii="Wingdings" w:hAnsi="Wingdings" w:hint="default"/>
+        <w:sz w:val="20"/>
+      </w:rPr>
+    </w:lvl>
+    <w:lvl w:ilvl="6" w:tentative="1">
+      <w:start w:val="1"/>
+      <w:numFmt w:val="bullet"/>
+      <w:lvlText w:val=""/>
+      <w:lvlJc w:val="left"/>
+      <w:pPr>
+        <w:tabs>
+          <w:tab w:val="num" w:pos="5040"/>
+        </w:tabs>
+        <w:ind w:left="5040" w:hanging="360"/>
+      </w:pPr>
+      <w:rPr>
+        <w:rFonts w:ascii="Wingdings" w:hAnsi="Wingdings" w:hint="default"/>
+        <w:sz w:val="20"/>
+      </w:rPr>
+    </w:lvl>
+    <w:lvl w:ilvl="7" w:tentative="1">
+      <w:start w:val="1"/>
+      <w:numFmt w:val="bullet"/>
+      <w:lvlText w:val=""/>
+      <w:lvlJc w:val="left"/>
+      <w:pPr>
+        <w:tabs>
+          <w:tab w:val="num" w:pos="5760"/>
+        </w:tabs>
+        <w:ind w:left="5760" w:hanging="360"/>
+      </w:pPr>
+      <w:rPr>
+        <w:rFonts w:ascii="Wingdings" w:hAnsi="Wingdings" w:hint="default"/>
+        <w:sz w:val="20"/>
+      </w:rPr>
+    </w:lvl>
+    <w:lvl w:ilvl="8" w:tentative="1">
+      <w:start w:val="1"/>
+      <w:numFmt w:val="bullet"/>
+      <w:lvlText w:val=""/>
+      <w:lvlJc w:val="left"/>
+      <w:pPr>
+        <w:tabs>
+          <w:tab w:val="num" w:pos="6480"/>
+        </w:tabs>
+        <w:ind w:left="6480" w:hanging="360"/>
+      </w:pPr>
+      <w:rPr>
+        <w:rFonts w:ascii="Wingdings" w:hAnsi="Wingdings" w:hint="default"/>
+        <w:sz w:val="20"/>
+      </w:rPr>
+    </w:lvl>
+  </w:abstractNum>
+  <w:abstractNum w:abstractNumId="11" w15:restartNumberingAfterBreak="0">
     <w:nsid w:val="7C5A5DB3"/>
     <w:multiLevelType w:val="multilevel"/>
     <w:tmpl w:val="EF288B88"/>
@@ -1542,20 +3307,47 @@
       </w:rPr>
     </w:lvl>
   </w:abstractNum>
-  <w:num w:numId="1" w16cid:durableId="2136171033">
-    <w:abstractNumId w:val="1"/>
+  <w:num w:numId="1">
+    <w:abstractNumId w:val="8"/>
   </w:num>
-  <w:num w:numId="2" w16cid:durableId="138158127">
+  <w:num w:numId="2">
+    <w:abstractNumId w:val="5"/>
+  </w:num>
+  <w:num w:numId="3">
+    <w:abstractNumId w:val="11"/>
+  </w:num>
+  <w:num w:numId="4">
     <w:abstractNumId w:val="0"/>
   </w:num>
-  <w:num w:numId="3" w16cid:durableId="839463440">
+  <w:num w:numId="5">
+    <w:abstractNumId w:val="9"/>
+  </w:num>
+  <w:num w:numId="6">
+    <w:abstractNumId w:val="3"/>
+  </w:num>
+  <w:num w:numId="7">
+    <w:abstractNumId w:val="4"/>
+  </w:num>
+  <w:num w:numId="8">
+    <w:abstractNumId w:val="6"/>
+  </w:num>
+  <w:num w:numId="9">
     <w:abstractNumId w:val="2"/>
+  </w:num>
+  <w:num w:numId="10">
+    <w:abstractNumId w:val="7"/>
+  </w:num>
+  <w:num w:numId="11">
+    <w:abstractNumId w:val="10"/>
+  </w:num>
+  <w:num w:numId="12">
+    <w:abstractNumId w:val="1"/>
   </w:num>
 </w:numbering>
 </file>
 
 <file path=word/styles.xml><?xml version="1.0" encoding="utf-8"?>
-<w:styles xmlns:mc="http://schemas.openxmlformats.org/markup-compatibility/2006" xmlns:r="http://schemas.openxmlformats.org/officeDocument/2006/relationships" xmlns:w="http://schemas.openxmlformats.org/wordprocessingml/2006/main" xmlns:w14="http://schemas.microsoft.com/office/word/2010/wordml" xmlns:w15="http://schemas.microsoft.com/office/word/2012/wordml" xmlns:w16cex="http://schemas.microsoft.com/office/word/2018/wordml/cex" xmlns:w16cid="http://schemas.microsoft.com/office/word/2016/wordml/cid" xmlns:w16="http://schemas.microsoft.com/office/word/2018/wordml" xmlns:w16sdtdh="http://schemas.microsoft.com/office/word/2020/wordml/sdtdatahash" xmlns:w16se="http://schemas.microsoft.com/office/word/2015/wordml/symex" mc:Ignorable="w14 w15 w16se w16cid w16 w16cex w16sdtdh">
+<w:styles xmlns:mc="http://schemas.openxmlformats.org/markup-compatibility/2006" xmlns:r="http://schemas.openxmlformats.org/officeDocument/2006/relationships" xmlns:w="http://schemas.openxmlformats.org/wordprocessingml/2006/main" xmlns:w14="http://schemas.microsoft.com/office/word/2010/wordml" xmlns:w15="http://schemas.microsoft.com/office/word/2012/wordml" xmlns:w16se="http://schemas.microsoft.com/office/word/2015/wordml/symex" mc:Ignorable="w14 w15 w16se">
   <w:docDefaults>
     <w:rPrDefault>
       <w:rPr>
@@ -1573,7 +3365,7 @@
       </w:pPr>
     </w:pPrDefault>
   </w:docDefaults>
-  <w:latentStyles w:defLockedState="0" w:defUIPriority="99" w:defSemiHidden="0" w:defUnhideWhenUsed="0" w:defQFormat="0" w:count="376">
+  <w:latentStyles w:defLockedState="0" w:defUIPriority="99" w:defSemiHidden="0" w:defUnhideWhenUsed="0" w:defQFormat="0" w:count="371">
     <w:lsdException w:name="Normal" w:uiPriority="0" w:qFormat="1"/>
     <w:lsdException w:name="heading 1" w:uiPriority="9" w:qFormat="1"/>
     <w:lsdException w:name="heading 2" w:semiHidden="1" w:uiPriority="9" w:unhideWhenUsed="1" w:qFormat="1"/>
@@ -1945,11 +3737,6 @@
     <w:lsdException w:name="List Table 5 Dark Accent 6" w:uiPriority="50"/>
     <w:lsdException w:name="List Table 6 Colorful Accent 6" w:uiPriority="51"/>
     <w:lsdException w:name="List Table 7 Colorful Accent 6" w:uiPriority="52"/>
-    <w:lsdException w:name="Mention" w:semiHidden="1" w:unhideWhenUsed="1"/>
-    <w:lsdException w:name="Smart Hyperlink" w:semiHidden="1" w:unhideWhenUsed="1"/>
-    <w:lsdException w:name="Hashtag" w:semiHidden="1" w:unhideWhenUsed="1"/>
-    <w:lsdException w:name="Unresolved Mention" w:semiHidden="1" w:unhideWhenUsed="1"/>
-    <w:lsdException w:name="Smart Link" w:semiHidden="1" w:unhideWhenUsed="1"/>
   </w:latentStyles>
   <w:style w:type="paragraph" w:default="1" w:styleId="Normal">
     <w:name w:val="Normal"/>
@@ -1958,11 +3745,11 @@
       <w:lang w:val="fr-FR"/>
     </w:rPr>
   </w:style>
-  <w:style w:type="paragraph" w:styleId="Titre1">
+  <w:style w:type="paragraph" w:styleId="Heading1">
     <w:name w:val="heading 1"/>
     <w:basedOn w:val="Normal"/>
     <w:next w:val="Normal"/>
-    <w:link w:val="Titre1Car"/>
+    <w:link w:val="Heading1Char"/>
     <w:uiPriority w:val="9"/>
     <w:qFormat/>
     <w:rsid w:val="0054765D"/>
@@ -1979,11 +3766,11 @@
       <w:szCs w:val="40"/>
     </w:rPr>
   </w:style>
-  <w:style w:type="paragraph" w:styleId="Titre2">
+  <w:style w:type="paragraph" w:styleId="Heading2">
     <w:name w:val="heading 2"/>
     <w:basedOn w:val="Normal"/>
     <w:next w:val="Normal"/>
-    <w:link w:val="Titre2Car"/>
+    <w:link w:val="Heading2Char"/>
     <w:uiPriority w:val="9"/>
     <w:semiHidden/>
     <w:unhideWhenUsed/>
@@ -2002,11 +3789,11 @@
       <w:szCs w:val="32"/>
     </w:rPr>
   </w:style>
-  <w:style w:type="paragraph" w:styleId="Titre3">
+  <w:style w:type="paragraph" w:styleId="Heading3">
     <w:name w:val="heading 3"/>
     <w:basedOn w:val="Normal"/>
     <w:next w:val="Normal"/>
-    <w:link w:val="Titre3Car"/>
+    <w:link w:val="Heading3Char"/>
     <w:uiPriority w:val="9"/>
     <w:semiHidden/>
     <w:unhideWhenUsed/>
@@ -2025,11 +3812,11 @@
       <w:szCs w:val="28"/>
     </w:rPr>
   </w:style>
-  <w:style w:type="paragraph" w:styleId="Titre4">
+  <w:style w:type="paragraph" w:styleId="Heading4">
     <w:name w:val="heading 4"/>
     <w:basedOn w:val="Normal"/>
     <w:next w:val="Normal"/>
-    <w:link w:val="Titre4Car"/>
+    <w:link w:val="Heading4Char"/>
     <w:uiPriority w:val="9"/>
     <w:semiHidden/>
     <w:unhideWhenUsed/>
@@ -2048,11 +3835,11 @@
       <w:color w:val="0F4761" w:themeColor="accent1" w:themeShade="BF"/>
     </w:rPr>
   </w:style>
-  <w:style w:type="paragraph" w:styleId="Titre5">
+  <w:style w:type="paragraph" w:styleId="Heading5">
     <w:name w:val="heading 5"/>
     <w:basedOn w:val="Normal"/>
     <w:next w:val="Normal"/>
-    <w:link w:val="Titre5Car"/>
+    <w:link w:val="Heading5Char"/>
     <w:uiPriority w:val="9"/>
     <w:semiHidden/>
     <w:unhideWhenUsed/>
@@ -2069,11 +3856,11 @@
       <w:color w:val="0F4761" w:themeColor="accent1" w:themeShade="BF"/>
     </w:rPr>
   </w:style>
-  <w:style w:type="paragraph" w:styleId="Titre6">
+  <w:style w:type="paragraph" w:styleId="Heading6">
     <w:name w:val="heading 6"/>
     <w:basedOn w:val="Normal"/>
     <w:next w:val="Normal"/>
-    <w:link w:val="Titre6Car"/>
+    <w:link w:val="Heading6Char"/>
     <w:uiPriority w:val="9"/>
     <w:semiHidden/>
     <w:unhideWhenUsed/>
@@ -2092,11 +3879,11 @@
       <w:color w:val="595959" w:themeColor="text1" w:themeTint="A6"/>
     </w:rPr>
   </w:style>
-  <w:style w:type="paragraph" w:styleId="Titre7">
+  <w:style w:type="paragraph" w:styleId="Heading7">
     <w:name w:val="heading 7"/>
     <w:basedOn w:val="Normal"/>
     <w:next w:val="Normal"/>
-    <w:link w:val="Titre7Car"/>
+    <w:link w:val="Heading7Char"/>
     <w:uiPriority w:val="9"/>
     <w:semiHidden/>
     <w:unhideWhenUsed/>
@@ -2113,11 +3900,11 @@
       <w:color w:val="595959" w:themeColor="text1" w:themeTint="A6"/>
     </w:rPr>
   </w:style>
-  <w:style w:type="paragraph" w:styleId="Titre8">
+  <w:style w:type="paragraph" w:styleId="Heading8">
     <w:name w:val="heading 8"/>
     <w:basedOn w:val="Normal"/>
     <w:next w:val="Normal"/>
-    <w:link w:val="Titre8Car"/>
+    <w:link w:val="Heading8Char"/>
     <w:uiPriority w:val="9"/>
     <w:semiHidden/>
     <w:unhideWhenUsed/>
@@ -2136,11 +3923,11 @@
       <w:color w:val="272727" w:themeColor="text1" w:themeTint="D8"/>
     </w:rPr>
   </w:style>
-  <w:style w:type="paragraph" w:styleId="Titre9">
+  <w:style w:type="paragraph" w:styleId="Heading9">
     <w:name w:val="heading 9"/>
     <w:basedOn w:val="Normal"/>
     <w:next w:val="Normal"/>
-    <w:link w:val="Titre9Car"/>
+    <w:link w:val="Heading9Char"/>
     <w:uiPriority w:val="9"/>
     <w:semiHidden/>
     <w:unhideWhenUsed/>
@@ -2157,13 +3944,13 @@
       <w:color w:val="272727" w:themeColor="text1" w:themeTint="D8"/>
     </w:rPr>
   </w:style>
-  <w:style w:type="character" w:default="1" w:styleId="Policepardfaut">
+  <w:style w:type="character" w:default="1" w:styleId="DefaultParagraphFont">
     <w:name w:val="Default Paragraph Font"/>
     <w:uiPriority w:val="1"/>
     <w:semiHidden/>
     <w:unhideWhenUsed/>
   </w:style>
-  <w:style w:type="table" w:default="1" w:styleId="TableauNormal">
+  <w:style w:type="table" w:default="1" w:styleId="TableNormal">
     <w:name w:val="Normal Table"/>
     <w:uiPriority w:val="99"/>
     <w:semiHidden/>
@@ -2178,16 +3965,16 @@
       </w:tblCellMar>
     </w:tblPr>
   </w:style>
-  <w:style w:type="numbering" w:default="1" w:styleId="Aucuneliste">
+  <w:style w:type="numbering" w:default="1" w:styleId="NoList">
     <w:name w:val="No List"/>
     <w:uiPriority w:val="99"/>
     <w:semiHidden/>
     <w:unhideWhenUsed/>
   </w:style>
-  <w:style w:type="character" w:customStyle="1" w:styleId="Titre1Car">
-    <w:name w:val="Titre 1 Car"/>
-    <w:basedOn w:val="Policepardfaut"/>
-    <w:link w:val="Titre1"/>
+  <w:style w:type="character" w:customStyle="1" w:styleId="Heading1Char">
+    <w:name w:val="Heading 1 Char"/>
+    <w:basedOn w:val="DefaultParagraphFont"/>
+    <w:link w:val="Heading1"/>
     <w:uiPriority w:val="9"/>
     <w:rsid w:val="0054765D"/>
     <w:rPr>
@@ -2197,10 +3984,10 @@
       <w:szCs w:val="40"/>
     </w:rPr>
   </w:style>
-  <w:style w:type="character" w:customStyle="1" w:styleId="Titre2Car">
-    <w:name w:val="Titre 2 Car"/>
-    <w:basedOn w:val="Policepardfaut"/>
-    <w:link w:val="Titre2"/>
+  <w:style w:type="character" w:customStyle="1" w:styleId="Heading2Char">
+    <w:name w:val="Heading 2 Char"/>
+    <w:basedOn w:val="DefaultParagraphFont"/>
+    <w:link w:val="Heading2"/>
     <w:uiPriority w:val="9"/>
     <w:semiHidden/>
     <w:rsid w:val="0054765D"/>
@@ -2211,10 +3998,10 @@
       <w:szCs w:val="32"/>
     </w:rPr>
   </w:style>
-  <w:style w:type="character" w:customStyle="1" w:styleId="Titre3Car">
-    <w:name w:val="Titre 3 Car"/>
-    <w:basedOn w:val="Policepardfaut"/>
-    <w:link w:val="Titre3"/>
+  <w:style w:type="character" w:customStyle="1" w:styleId="Heading3Char">
+    <w:name w:val="Heading 3 Char"/>
+    <w:basedOn w:val="DefaultParagraphFont"/>
+    <w:link w:val="Heading3"/>
     <w:uiPriority w:val="9"/>
     <w:semiHidden/>
     <w:rsid w:val="0054765D"/>
@@ -2225,10 +4012,10 @@
       <w:szCs w:val="28"/>
     </w:rPr>
   </w:style>
-  <w:style w:type="character" w:customStyle="1" w:styleId="Titre4Car">
-    <w:name w:val="Titre 4 Car"/>
-    <w:basedOn w:val="Policepardfaut"/>
-    <w:link w:val="Titre4"/>
+  <w:style w:type="character" w:customStyle="1" w:styleId="Heading4Char">
+    <w:name w:val="Heading 4 Char"/>
+    <w:basedOn w:val="DefaultParagraphFont"/>
+    <w:link w:val="Heading4"/>
     <w:uiPriority w:val="9"/>
     <w:semiHidden/>
     <w:rsid w:val="0054765D"/>
@@ -2239,10 +4026,10 @@
       <w:color w:val="0F4761" w:themeColor="accent1" w:themeShade="BF"/>
     </w:rPr>
   </w:style>
-  <w:style w:type="character" w:customStyle="1" w:styleId="Titre5Car">
-    <w:name w:val="Titre 5 Car"/>
-    <w:basedOn w:val="Policepardfaut"/>
-    <w:link w:val="Titre5"/>
+  <w:style w:type="character" w:customStyle="1" w:styleId="Heading5Char">
+    <w:name w:val="Heading 5 Char"/>
+    <w:basedOn w:val="DefaultParagraphFont"/>
+    <w:link w:val="Heading5"/>
     <w:uiPriority w:val="9"/>
     <w:semiHidden/>
     <w:rsid w:val="0054765D"/>
@@ -2251,10 +4038,10 @@
       <w:color w:val="0F4761" w:themeColor="accent1" w:themeShade="BF"/>
     </w:rPr>
   </w:style>
-  <w:style w:type="character" w:customStyle="1" w:styleId="Titre6Car">
-    <w:name w:val="Titre 6 Car"/>
-    <w:basedOn w:val="Policepardfaut"/>
-    <w:link w:val="Titre6"/>
+  <w:style w:type="character" w:customStyle="1" w:styleId="Heading6Char">
+    <w:name w:val="Heading 6 Char"/>
+    <w:basedOn w:val="DefaultParagraphFont"/>
+    <w:link w:val="Heading6"/>
     <w:uiPriority w:val="9"/>
     <w:semiHidden/>
     <w:rsid w:val="0054765D"/>
@@ -2265,10 +4052,10 @@
       <w:color w:val="595959" w:themeColor="text1" w:themeTint="A6"/>
     </w:rPr>
   </w:style>
-  <w:style w:type="character" w:customStyle="1" w:styleId="Titre7Car">
-    <w:name w:val="Titre 7 Car"/>
-    <w:basedOn w:val="Policepardfaut"/>
-    <w:link w:val="Titre7"/>
+  <w:style w:type="character" w:customStyle="1" w:styleId="Heading7Char">
+    <w:name w:val="Heading 7 Char"/>
+    <w:basedOn w:val="DefaultParagraphFont"/>
+    <w:link w:val="Heading7"/>
     <w:uiPriority w:val="9"/>
     <w:semiHidden/>
     <w:rsid w:val="0054765D"/>
@@ -2277,10 +4064,10 @@
       <w:color w:val="595959" w:themeColor="text1" w:themeTint="A6"/>
     </w:rPr>
   </w:style>
-  <w:style w:type="character" w:customStyle="1" w:styleId="Titre8Car">
-    <w:name w:val="Titre 8 Car"/>
-    <w:basedOn w:val="Policepardfaut"/>
-    <w:link w:val="Titre8"/>
+  <w:style w:type="character" w:customStyle="1" w:styleId="Heading8Char">
+    <w:name w:val="Heading 8 Char"/>
+    <w:basedOn w:val="DefaultParagraphFont"/>
+    <w:link w:val="Heading8"/>
     <w:uiPriority w:val="9"/>
     <w:semiHidden/>
     <w:rsid w:val="0054765D"/>
@@ -2291,10 +4078,10 @@
       <w:color w:val="272727" w:themeColor="text1" w:themeTint="D8"/>
     </w:rPr>
   </w:style>
-  <w:style w:type="character" w:customStyle="1" w:styleId="Titre9Car">
-    <w:name w:val="Titre 9 Car"/>
-    <w:basedOn w:val="Policepardfaut"/>
-    <w:link w:val="Titre9"/>
+  <w:style w:type="character" w:customStyle="1" w:styleId="Heading9Char">
+    <w:name w:val="Heading 9 Char"/>
+    <w:basedOn w:val="DefaultParagraphFont"/>
+    <w:link w:val="Heading9"/>
     <w:uiPriority w:val="9"/>
     <w:semiHidden/>
     <w:rsid w:val="0054765D"/>
@@ -2303,11 +4090,11 @@
       <w:color w:val="272727" w:themeColor="text1" w:themeTint="D8"/>
     </w:rPr>
   </w:style>
-  <w:style w:type="paragraph" w:styleId="Titre">
+  <w:style w:type="paragraph" w:styleId="Title">
     <w:name w:val="Title"/>
     <w:basedOn w:val="Normal"/>
     <w:next w:val="Normal"/>
-    <w:link w:val="TitreCar"/>
+    <w:link w:val="TitleChar"/>
     <w:uiPriority w:val="10"/>
     <w:qFormat/>
     <w:rsid w:val="0054765D"/>
@@ -2323,10 +4110,10 @@
       <w:szCs w:val="56"/>
     </w:rPr>
   </w:style>
-  <w:style w:type="character" w:customStyle="1" w:styleId="TitreCar">
-    <w:name w:val="Titre Car"/>
-    <w:basedOn w:val="Policepardfaut"/>
-    <w:link w:val="Titre"/>
+  <w:style w:type="character" w:customStyle="1" w:styleId="TitleChar">
+    <w:name w:val="Title Char"/>
+    <w:basedOn w:val="DefaultParagraphFont"/>
+    <w:link w:val="Title"/>
     <w:uiPriority w:val="10"/>
     <w:rsid w:val="0054765D"/>
     <w:rPr>
@@ -2337,11 +4124,11 @@
       <w:szCs w:val="56"/>
     </w:rPr>
   </w:style>
-  <w:style w:type="paragraph" w:styleId="Sous-titre">
+  <w:style w:type="paragraph" w:styleId="Subtitle">
     <w:name w:val="Subtitle"/>
     <w:basedOn w:val="Normal"/>
     <w:next w:val="Normal"/>
-    <w:link w:val="Sous-titreCar"/>
+    <w:link w:val="SubtitleChar"/>
     <w:uiPriority w:val="11"/>
     <w:qFormat/>
     <w:rsid w:val="0054765D"/>
@@ -2358,10 +4145,10 @@
       <w:szCs w:val="28"/>
     </w:rPr>
   </w:style>
-  <w:style w:type="character" w:customStyle="1" w:styleId="Sous-titreCar">
-    <w:name w:val="Sous-titre Car"/>
-    <w:basedOn w:val="Policepardfaut"/>
-    <w:link w:val="Sous-titre"/>
+  <w:style w:type="character" w:customStyle="1" w:styleId="SubtitleChar">
+    <w:name w:val="Subtitle Char"/>
+    <w:basedOn w:val="DefaultParagraphFont"/>
+    <w:link w:val="Subtitle"/>
     <w:uiPriority w:val="11"/>
     <w:rsid w:val="0054765D"/>
     <w:rPr>
@@ -2372,11 +4159,11 @@
       <w:szCs w:val="28"/>
     </w:rPr>
   </w:style>
-  <w:style w:type="paragraph" w:styleId="Citation">
+  <w:style w:type="paragraph" w:styleId="Quote">
     <w:name w:val="Quote"/>
     <w:basedOn w:val="Normal"/>
     <w:next w:val="Normal"/>
-    <w:link w:val="CitationCar"/>
+    <w:link w:val="QuoteChar"/>
     <w:uiPriority w:val="29"/>
     <w:qFormat/>
     <w:rsid w:val="0054765D"/>
@@ -2390,10 +4177,10 @@
       <w:color w:val="404040" w:themeColor="text1" w:themeTint="BF"/>
     </w:rPr>
   </w:style>
-  <w:style w:type="character" w:customStyle="1" w:styleId="CitationCar">
-    <w:name w:val="Citation Car"/>
-    <w:basedOn w:val="Policepardfaut"/>
-    <w:link w:val="Citation"/>
+  <w:style w:type="character" w:customStyle="1" w:styleId="QuoteChar">
+    <w:name w:val="Quote Char"/>
+    <w:basedOn w:val="DefaultParagraphFont"/>
+    <w:link w:val="Quote"/>
     <w:uiPriority w:val="29"/>
     <w:rsid w:val="0054765D"/>
     <w:rPr>
@@ -2402,7 +4189,7 @@
       <w:color w:val="404040" w:themeColor="text1" w:themeTint="BF"/>
     </w:rPr>
   </w:style>
-  <w:style w:type="paragraph" w:styleId="Paragraphedeliste">
+  <w:style w:type="paragraph" w:styleId="ListParagraph">
     <w:name w:val="List Paragraph"/>
     <w:basedOn w:val="Normal"/>
     <w:uiPriority w:val="34"/>
@@ -2413,9 +4200,9 @@
       <w:contextualSpacing/>
     </w:pPr>
   </w:style>
-  <w:style w:type="character" w:styleId="Accentuationintense">
+  <w:style w:type="character" w:styleId="IntenseEmphasis">
     <w:name w:val="Intense Emphasis"/>
-    <w:basedOn w:val="Policepardfaut"/>
+    <w:basedOn w:val="DefaultParagraphFont"/>
     <w:uiPriority w:val="21"/>
     <w:qFormat/>
     <w:rsid w:val="0054765D"/>
@@ -2425,11 +4212,11 @@
       <w:color w:val="0F4761" w:themeColor="accent1" w:themeShade="BF"/>
     </w:rPr>
   </w:style>
-  <w:style w:type="paragraph" w:styleId="Citationintense">
+  <w:style w:type="paragraph" w:styleId="IntenseQuote">
     <w:name w:val="Intense Quote"/>
     <w:basedOn w:val="Normal"/>
     <w:next w:val="Normal"/>
-    <w:link w:val="CitationintenseCar"/>
+    <w:link w:val="IntenseQuoteChar"/>
     <w:uiPriority w:val="30"/>
     <w:qFormat/>
     <w:rsid w:val="0054765D"/>
@@ -2448,10 +4235,10 @@
       <w:color w:val="0F4761" w:themeColor="accent1" w:themeShade="BF"/>
     </w:rPr>
   </w:style>
-  <w:style w:type="character" w:customStyle="1" w:styleId="CitationintenseCar">
-    <w:name w:val="Citation intense Car"/>
-    <w:basedOn w:val="Policepardfaut"/>
-    <w:link w:val="Citationintense"/>
+  <w:style w:type="character" w:customStyle="1" w:styleId="IntenseQuoteChar">
+    <w:name w:val="Intense Quote Char"/>
+    <w:basedOn w:val="DefaultParagraphFont"/>
+    <w:link w:val="IntenseQuote"/>
     <w:uiPriority w:val="30"/>
     <w:rsid w:val="0054765D"/>
     <w:rPr>
@@ -2460,9 +4247,9 @@
       <w:color w:val="0F4761" w:themeColor="accent1" w:themeShade="BF"/>
     </w:rPr>
   </w:style>
-  <w:style w:type="character" w:styleId="Rfrenceintense">
+  <w:style w:type="character" w:styleId="IntenseReference">
     <w:name w:val="Intense Reference"/>
-    <w:basedOn w:val="Policepardfaut"/>
+    <w:basedOn w:val="DefaultParagraphFont"/>
     <w:uiPriority w:val="32"/>
     <w:qFormat/>
     <w:rsid w:val="0054765D"/>
@@ -2474,9 +4261,9 @@
       <w:spacing w:val="5"/>
     </w:rPr>
   </w:style>
-  <w:style w:type="character" w:styleId="Lienhypertexte">
+  <w:style w:type="character" w:styleId="Hyperlink">
     <w:name w:val="Hyperlink"/>
-    <w:basedOn w:val="Policepardfaut"/>
+    <w:basedOn w:val="DefaultParagraphFont"/>
     <w:uiPriority w:val="99"/>
     <w:unhideWhenUsed/>
     <w:rsid w:val="00367755"/>
@@ -2485,9 +4272,9 @@
       <w:u w:val="single"/>
     </w:rPr>
   </w:style>
-  <w:style w:type="character" w:styleId="Mentionnonrsolue">
+  <w:style w:type="character" w:customStyle="1" w:styleId="UnresolvedMention">
     <w:name w:val="Unresolved Mention"/>
-    <w:basedOn w:val="Policepardfaut"/>
+    <w:basedOn w:val="DefaultParagraphFont"/>
     <w:uiPriority w:val="99"/>
     <w:semiHidden/>
     <w:unhideWhenUsed/>
@@ -2497,9 +4284,9 @@
       <w:shd w:val="clear" w:color="auto" w:fill="E1DFDD"/>
     </w:rPr>
   </w:style>
-  <w:style w:type="table" w:styleId="Grilledutableau">
+  <w:style w:type="table" w:styleId="TableGrid">
     <w:name w:val="Table Grid"/>
-    <w:basedOn w:val="TableauNormal"/>
+    <w:basedOn w:val="TableNormal"/>
     <w:uiPriority w:val="39"/>
     <w:rsid w:val="00D4364E"/>
     <w:pPr>
@@ -2515,6 +4302,33 @@
         <w:insideV w:val="single" w:sz="4" w:space="0" w:color="auto"/>
       </w:tblBorders>
     </w:tblPr>
+  </w:style>
+  <w:style w:type="paragraph" w:styleId="NormalWeb">
+    <w:name w:val="Normal (Web)"/>
+    <w:basedOn w:val="Normal"/>
+    <w:uiPriority w:val="99"/>
+    <w:unhideWhenUsed/>
+    <w:rsid w:val="00453945"/>
+    <w:pPr>
+      <w:spacing w:before="100" w:beforeAutospacing="1" w:after="100" w:afterAutospacing="1" w:line="240" w:lineRule="auto"/>
+    </w:pPr>
+    <w:rPr>
+      <w:rFonts w:ascii="Times New Roman" w:eastAsia="Times New Roman" w:hAnsi="Times New Roman" w:cs="Times New Roman"/>
+      <w:kern w:val="0"/>
+      <w:lang w:eastAsia="fr-FR"/>
+      <w14:ligatures w14:val="none"/>
+    </w:rPr>
+  </w:style>
+  <w:style w:type="character" w:styleId="Strong">
+    <w:name w:val="Strong"/>
+    <w:basedOn w:val="DefaultParagraphFont"/>
+    <w:uiPriority w:val="22"/>
+    <w:qFormat/>
+    <w:rsid w:val="00453945"/>
+    <w:rPr>
+      <w:b/>
+      <w:bCs/>
+    </w:rPr>
   </w:style>
 </w:styles>
 </file>

</xml_diff>